<commit_message>
CIV-11205 Updated written representation templates with location
</commit_message>
<xml_diff>
--- a/docker/docmosis/templates/CV-UNS-GAP-ENG-01070.docx
+++ b/docker/docmosis/templates/CV-UNS-GAP-ENG-01070.docx
@@ -1420,7 +1420,19 @@
         <w:rPr>
           <w:rFonts w:cstheme="minorHAnsi"/>
         </w:rPr>
-        <w:t>at &lt;&lt;locationName&gt;&gt;.</w:t>
+        <w:t xml:space="preserve">at </w:t>
+      </w:r>
+      <w:r>
+        <w:rPr>
+          <w:rFonts w:cstheme="minorHAnsi"/>
+        </w:rPr>
+        <w:t>&lt;&lt;siteName&gt;&gt; - &lt;&lt;address&gt;&gt; - &lt;&lt;postcode&gt;&gt;</w:t>
+      </w:r>
+      <w:r>
+        <w:rPr>
+          <w:rFonts w:cstheme="minorHAnsi"/>
+        </w:rPr>
+        <w:t>.</w:t>
       </w:r>
     </w:p>
     <w:p>

</xml_diff>

<commit_message>
CIV-11937 Update GA Doc template
</commit_message>
<xml_diff>
--- a/docker/docmosis/templates/CV-UNS-GAP-ENG-01070.docx
+++ b/docker/docmosis/templates/CV-UNS-GAP-ENG-01070.docx
@@ -1541,7 +1541,19 @@
         <w:rPr>
           <w:rFonts w:cstheme="minorHAnsi"/>
         </w:rPr>
-        <w:t>The respondent may upload any written responses or evidence by 4pm on &lt;&lt;uploadDeadlineDate&gt;&gt;.</w:t>
+        <w:t xml:space="preserve">The </w:t>
+      </w:r>
+      <w:r>
+        <w:rPr>
+          <w:rFonts w:cstheme="minorHAnsi"/>
+        </w:rPr>
+        <w:t>defendant</w:t>
+      </w:r>
+      <w:r>
+        <w:rPr>
+          <w:rFonts w:cstheme="minorHAnsi"/>
+        </w:rPr>
+        <w:t xml:space="preserve"> may upload any written responses or evidence by 4pm on &lt;&lt;uploadDeadlineDate&gt;&gt;.</w:t>
       </w:r>
     </w:p>
     <w:p>
@@ -1562,7 +1574,19 @@
           <w:rFonts w:cstheme="minorHAnsi"/>
         </w:rPr>
         <w:lastRenderedPageBreak/>
-        <w:t>The applicant may upload any written responses or evidence in reply by 4pm on &lt;&lt;responseDeadlineDate&gt;&gt;.</w:t>
+        <w:t xml:space="preserve">The </w:t>
+      </w:r>
+      <w:r>
+        <w:rPr>
+          <w:rFonts w:cstheme="minorHAnsi"/>
+        </w:rPr>
+        <w:t>claimant</w:t>
+      </w:r>
+      <w:r>
+        <w:rPr>
+          <w:rFonts w:cstheme="minorHAnsi"/>
+        </w:rPr>
+        <w:t xml:space="preserve"> may upload any written responses or evidence in reply by 4pm on &lt;&lt;responseDeadlineDate&gt;&gt;.</w:t>
       </w:r>
     </w:p>
     <w:p>

</xml_diff>

<commit_message>
Update GA Judicial doc template
</commit_message>
<xml_diff>
--- a/docker/docmosis/templates/CV-UNS-GAP-ENG-01070.docx
+++ b/docker/docmosis/templates/CV-UNS-GAP-ENG-01070.docx
@@ -1553,7 +1553,19 @@
         <w:rPr>
           <w:rFonts w:cstheme="minorHAnsi"/>
         </w:rPr>
-        <w:t xml:space="preserve"> may upload any written responses or evidence by 4pm on &lt;&lt;uploadDeadlineDate&gt;&gt;.</w:t>
+        <w:t xml:space="preserve"> </w:t>
+      </w:r>
+      <w:r>
+        <w:rPr>
+          <w:rFonts w:cstheme="minorHAnsi"/>
+        </w:rPr>
+        <w:t>should</w:t>
+      </w:r>
+      <w:r>
+        <w:rPr>
+          <w:rFonts w:cstheme="minorHAnsi"/>
+        </w:rPr>
+        <w:t xml:space="preserve"> upload any written responses or evidence by 4pm on &lt;&lt;uploadDeadlineDate&gt;&gt;.</w:t>
       </w:r>
     </w:p>
     <w:p>
@@ -1586,7 +1598,19 @@
         <w:rPr>
           <w:rFonts w:cstheme="minorHAnsi"/>
         </w:rPr>
-        <w:t xml:space="preserve"> may upload any written responses or evidence in reply by 4pm on &lt;&lt;responseDeadlineDate&gt;&gt;.</w:t>
+        <w:t xml:space="preserve"> </w:t>
+      </w:r>
+      <w:r>
+        <w:rPr>
+          <w:rFonts w:cstheme="minorHAnsi"/>
+        </w:rPr>
+        <w:t>should</w:t>
+      </w:r>
+      <w:r>
+        <w:rPr>
+          <w:rFonts w:cstheme="minorHAnsi"/>
+        </w:rPr>
+        <w:t xml:space="preserve"> upload any written responses or evidence in reply by 4pm on &lt;&lt;responseDeadlineDate&gt;&gt;.</w:t>
       </w:r>
     </w:p>
     <w:p>

</xml_diff>

<commit_message>
CIV-11937 Update GA Doc template (#3793)
* CIV-11937 Update GA Doc template

* Update GA Judicial doc template
</commit_message>
<xml_diff>
--- a/docker/docmosis/templates/CV-UNS-GAP-ENG-01070.docx
+++ b/docker/docmosis/templates/CV-UNS-GAP-ENG-01070.docx
@@ -1541,7 +1541,31 @@
         <w:rPr>
           <w:rFonts w:cstheme="minorHAnsi"/>
         </w:rPr>
-        <w:t>The respondent may upload any written responses or evidence by 4pm on &lt;&lt;uploadDeadlineDate&gt;&gt;.</w:t>
+        <w:t xml:space="preserve">The </w:t>
+      </w:r>
+      <w:r>
+        <w:rPr>
+          <w:rFonts w:cstheme="minorHAnsi"/>
+        </w:rPr>
+        <w:t>defendant</w:t>
+      </w:r>
+      <w:r>
+        <w:rPr>
+          <w:rFonts w:cstheme="minorHAnsi"/>
+        </w:rPr>
+        <w:t xml:space="preserve"> </w:t>
+      </w:r>
+      <w:r>
+        <w:rPr>
+          <w:rFonts w:cstheme="minorHAnsi"/>
+        </w:rPr>
+        <w:t>should</w:t>
+      </w:r>
+      <w:r>
+        <w:rPr>
+          <w:rFonts w:cstheme="minorHAnsi"/>
+        </w:rPr>
+        <w:t xml:space="preserve"> upload any written responses or evidence by 4pm on &lt;&lt;uploadDeadlineDate&gt;&gt;.</w:t>
       </w:r>
     </w:p>
     <w:p>
@@ -1562,7 +1586,31 @@
           <w:rFonts w:cstheme="minorHAnsi"/>
         </w:rPr>
         <w:lastRenderedPageBreak/>
-        <w:t>The applicant may upload any written responses or evidence in reply by 4pm on &lt;&lt;responseDeadlineDate&gt;&gt;.</w:t>
+        <w:t xml:space="preserve">The </w:t>
+      </w:r>
+      <w:r>
+        <w:rPr>
+          <w:rFonts w:cstheme="minorHAnsi"/>
+        </w:rPr>
+        <w:t>claimant</w:t>
+      </w:r>
+      <w:r>
+        <w:rPr>
+          <w:rFonts w:cstheme="minorHAnsi"/>
+        </w:rPr>
+        <w:t xml:space="preserve"> </w:t>
+      </w:r>
+      <w:r>
+        <w:rPr>
+          <w:rFonts w:cstheme="minorHAnsi"/>
+        </w:rPr>
+        <w:t>should</w:t>
+      </w:r>
+      <w:r>
+        <w:rPr>
+          <w:rFonts w:cstheme="minorHAnsi"/>
+        </w:rPr>
+        <w:t xml:space="preserve"> upload any written responses or evidence in reply by 4pm on &lt;&lt;responseDeadlineDate&gt;&gt;.</w:t>
       </w:r>
     </w:p>
     <w:p>

</xml_diff>

<commit_message>
CIV-14283 Add new court seal to document templates
</commit_message>
<xml_diff>
--- a/docker/docmosis/templates/CV-UNS-GAP-ENG-01070.docx
+++ b/docker/docmosis/templates/CV-UNS-GAP-ENG-01070.docx
@@ -1,6 +1,6 @@
 
 <file path=word/document.xml><?xml version="1.0" encoding="utf-8"?>
-<w:document xmlns:wpc="http://schemas.microsoft.com/office/word/2010/wordprocessingCanvas" xmlns:cx="http://schemas.microsoft.com/office/drawing/2014/chartex" xmlns:cx1="http://schemas.microsoft.com/office/drawing/2015/9/8/chartex" xmlns:cx2="http://schemas.microsoft.com/office/drawing/2015/10/21/chartex" xmlns:cx3="http://schemas.microsoft.com/office/drawing/2016/5/9/chartex" xmlns:cx4="http://schemas.microsoft.com/office/drawing/2016/5/10/chartex" xmlns:cx5="http://schemas.microsoft.com/office/drawing/2016/5/11/chartex" xmlns:cx6="http://schemas.microsoft.com/office/drawing/2016/5/12/chartex" xmlns:cx7="http://schemas.microsoft.com/office/drawing/2016/5/13/chartex" xmlns:cx8="http://schemas.microsoft.com/office/drawing/2016/5/14/chartex" xmlns:mc="http://schemas.openxmlformats.org/markup-compatibility/2006" xmlns:aink="http://schemas.microsoft.com/office/drawing/2016/ink" xmlns:am3d="http://schemas.microsoft.com/office/drawing/2017/model3d" xmlns:o="urn:schemas-microsoft-com:office:office" xmlns:oel="http://schemas.microsoft.com/office/2019/extlst" xmlns:r="http://schemas.openxmlformats.org/officeDocument/2006/relationships" xmlns:m="http://schemas.openxmlformats.org/officeDocument/2006/math" xmlns:v="urn:schemas-microsoft-com:vml" xmlns:wp14="http://schemas.microsoft.com/office/word/2010/wordprocessingDrawing" xmlns:wp="http://schemas.openxmlformats.org/drawingml/2006/wordprocessingDrawing" xmlns:w10="urn:schemas-microsoft-com:office:word" xmlns:w="http://schemas.openxmlformats.org/wordprocessingml/2006/main" xmlns:w14="http://schemas.microsoft.com/office/word/2010/wordml" xmlns:w15="http://schemas.microsoft.com/office/word/2012/wordml" xmlns:w16cex="http://schemas.microsoft.com/office/word/2018/wordml/cex" xmlns:w16cid="http://schemas.microsoft.com/office/word/2016/wordml/cid" xmlns:w16="http://schemas.microsoft.com/office/word/2018/wordml" xmlns:w16sdtdh="http://schemas.microsoft.com/office/word/2020/wordml/sdtdatahash" xmlns:w16se="http://schemas.microsoft.com/office/word/2015/wordml/symex" xmlns:wpg="http://schemas.microsoft.com/office/word/2010/wordprocessingGroup" xmlns:wpi="http://schemas.microsoft.com/office/word/2010/wordprocessingInk" xmlns:wne="http://schemas.microsoft.com/office/word/2006/wordml" xmlns:wps="http://schemas.microsoft.com/office/word/2010/wordprocessingShape" mc:Ignorable="w14 w15 w16se w16cid w16 w16cex w16sdtdh wp14">
+<w:document xmlns:wpc="http://schemas.microsoft.com/office/word/2010/wordprocessingCanvas" xmlns:cx="http://schemas.microsoft.com/office/drawing/2014/chartex" xmlns:cx1="http://schemas.microsoft.com/office/drawing/2015/9/8/chartex" xmlns:cx2="http://schemas.microsoft.com/office/drawing/2015/10/21/chartex" xmlns:cx3="http://schemas.microsoft.com/office/drawing/2016/5/9/chartex" xmlns:cx4="http://schemas.microsoft.com/office/drawing/2016/5/10/chartex" xmlns:cx5="http://schemas.microsoft.com/office/drawing/2016/5/11/chartex" xmlns:cx6="http://schemas.microsoft.com/office/drawing/2016/5/12/chartex" xmlns:cx7="http://schemas.microsoft.com/office/drawing/2016/5/13/chartex" xmlns:cx8="http://schemas.microsoft.com/office/drawing/2016/5/14/chartex" xmlns:mc="http://schemas.openxmlformats.org/markup-compatibility/2006" xmlns:aink="http://schemas.microsoft.com/office/drawing/2016/ink" xmlns:am3d="http://schemas.microsoft.com/office/drawing/2017/model3d" xmlns:o="urn:schemas-microsoft-com:office:office" xmlns:oel="http://schemas.microsoft.com/office/2019/extlst" xmlns:r="http://schemas.openxmlformats.org/officeDocument/2006/relationships" xmlns:m="http://schemas.openxmlformats.org/officeDocument/2006/math" xmlns:v="urn:schemas-microsoft-com:vml" xmlns:wp14="http://schemas.microsoft.com/office/word/2010/wordprocessingDrawing" xmlns:wp="http://schemas.openxmlformats.org/drawingml/2006/wordprocessingDrawing" xmlns:w10="urn:schemas-microsoft-com:office:word" xmlns:w="http://schemas.openxmlformats.org/wordprocessingml/2006/main" xmlns:w14="http://schemas.microsoft.com/office/word/2010/wordml" xmlns:w15="http://schemas.microsoft.com/office/word/2012/wordml" xmlns:w16cex="http://schemas.microsoft.com/office/word/2018/wordml/cex" xmlns:w16cid="http://schemas.microsoft.com/office/word/2016/wordml/cid" xmlns:w16="http://schemas.microsoft.com/office/word/2018/wordml" xmlns:w16du="http://schemas.microsoft.com/office/word/2023/wordml/word16du" xmlns:w16sdtdh="http://schemas.microsoft.com/office/word/2020/wordml/sdtdatahash" xmlns:w16se="http://schemas.microsoft.com/office/word/2015/wordml/symex" xmlns:wpg="http://schemas.microsoft.com/office/word/2010/wordprocessingGroup" xmlns:wpi="http://schemas.microsoft.com/office/word/2010/wordprocessingInk" xmlns:wne="http://schemas.microsoft.com/office/word/2006/wordml" xmlns:wps="http://schemas.microsoft.com/office/word/2010/wordprocessingShape" mc:Ignorable="w14 w15 w16se w16cid w16 w16cex w16sdtdh w16du wp14">
   <w:body>
     <w:tbl>
       <w:tblPr>
@@ -62,7 +62,57 @@
               <w:rPr>
                 <w:rFonts w:ascii="GDS Transport Website Light" w:hAnsi="GDS Transport Website Light"/>
               </w:rPr>
-              <w:t>&lt;&lt;{dateFormat($nowUTC ,‘d MMMM yyyy’)}&gt;&gt;</w:t>
+              <w:t>&lt;</w:t>
+            </w:r>
+            <w:proofErr w:type="gramStart"/>
+            <w:r>
+              <w:rPr>
+                <w:rFonts w:ascii="GDS Transport Website Light" w:hAnsi="GDS Transport Website Light"/>
+              </w:rPr>
+              <w:t>&lt;{</w:t>
+            </w:r>
+            <w:proofErr w:type="spellStart"/>
+            <w:proofErr w:type="gramEnd"/>
+            <w:r>
+              <w:rPr>
+                <w:rFonts w:ascii="GDS Transport Website Light" w:hAnsi="GDS Transport Website Light"/>
+              </w:rPr>
+              <w:t>dateFormat</w:t>
+            </w:r>
+            <w:proofErr w:type="spellEnd"/>
+            <w:r>
+              <w:rPr>
+                <w:rFonts w:ascii="GDS Transport Website Light" w:hAnsi="GDS Transport Website Light"/>
+              </w:rPr>
+              <w:t>($</w:t>
+            </w:r>
+            <w:proofErr w:type="spellStart"/>
+            <w:r>
+              <w:rPr>
+                <w:rFonts w:ascii="GDS Transport Website Light" w:hAnsi="GDS Transport Website Light"/>
+              </w:rPr>
+              <w:t>nowUTC</w:t>
+            </w:r>
+            <w:proofErr w:type="spellEnd"/>
+            <w:r>
+              <w:rPr>
+                <w:rFonts w:ascii="GDS Transport Website Light" w:hAnsi="GDS Transport Website Light"/>
+              </w:rPr>
+              <w:t xml:space="preserve"> ,‘d MMMM </w:t>
+            </w:r>
+            <w:proofErr w:type="spellStart"/>
+            <w:r>
+              <w:rPr>
+                <w:rFonts w:ascii="GDS Transport Website Light" w:hAnsi="GDS Transport Website Light"/>
+              </w:rPr>
+              <w:t>yyyy</w:t>
+            </w:r>
+            <w:proofErr w:type="spellEnd"/>
+            <w:r>
+              <w:rPr>
+                <w:rFonts w:ascii="GDS Transport Website Light" w:hAnsi="GDS Transport Website Light"/>
+              </w:rPr>
+              <w:t>’)}&gt;&gt;</w:t>
             </w:r>
           </w:p>
         </w:tc>
@@ -111,6 +161,7 @@
               </w:rPr>
               <w:t>&lt;&lt;</w:t>
             </w:r>
+            <w:proofErr w:type="spellStart"/>
             <w:r>
               <w:rPr>
                 <w:rFonts w:ascii="GDS Transport Website Light" w:hAnsi="GDS Transport Website Light"/>
@@ -129,61 +180,10 @@
                 <w:sz w:val="28"/>
                 <w:szCs w:val="28"/>
               </w:rPr>
-              <w:t>Name&gt;&gt;</w:t>
-            </w:r>
-          </w:p>
-        </w:tc>
-        <w:tc>
-          <w:tcPr>
-            <w:tcW w:w="2126" w:type="dxa"/>
-          </w:tcPr>
-          <w:p>
-            <w:pPr>
-              <w:jc w:val="center"/>
-              <w:rPr>
-                <w:rFonts w:ascii="GDS Transport Website Light" w:hAnsi="GDS Transport Website Light"/>
-                <w:sz w:val="28"/>
-                <w:szCs w:val="28"/>
-              </w:rPr>
-            </w:pPr>
-            <w:r>
-              <w:rPr>
-                <w:rFonts w:ascii="GDS Transport Website Light" w:hAnsi="GDS Transport Website Light"/>
-                <w:szCs w:val="22"/>
-              </w:rPr>
-              <w:t xml:space="preserve">Case number: </w:t>
-            </w:r>
-            <w:r>
-              <w:rPr>
-                <w:rFonts w:ascii="GDS Transport Website Light" w:hAnsi="GDS Transport Website Light"/>
-                <w:szCs w:val="22"/>
-              </w:rPr>
-              <w:t>&lt;&lt;c</w:t>
-            </w:r>
-            <w:r>
-              <w:rPr>
-                <w:rFonts w:ascii="GDS Transport Website Light" w:hAnsi="GDS Transport Website Light"/>
-                <w:szCs w:val="22"/>
-              </w:rPr>
-              <w:t>laim</w:t>
-            </w:r>
-            <w:r>
-              <w:rPr>
-                <w:rFonts w:ascii="GDS Transport Website Light" w:hAnsi="GDS Transport Website Light"/>
-                <w:szCs w:val="22"/>
-              </w:rPr>
-              <w:t>Number&gt;&gt;</w:t>
-            </w:r>
-          </w:p>
-        </w:tc>
-      </w:tr>
-      <w:tr>
-        <w:tc>
-          <w:tcPr>
-            <w:tcW w:w="2694" w:type="dxa"/>
-          </w:tcPr>
-          <w:p>
-            <w:pPr>
+              <w:t>Name</w:t>
+            </w:r>
+            <w:proofErr w:type="spellEnd"/>
+            <w:r>
               <w:rPr>
                 <w:rFonts w:ascii="GDS Transport Website Light" w:hAnsi="GDS Transport Website Light"/>
                 <w:b/>
@@ -191,16 +191,77 @@
                 <w:sz w:val="28"/>
                 <w:szCs w:val="28"/>
               </w:rPr>
-            </w:pPr>
-          </w:p>
-        </w:tc>
-        <w:tc>
-          <w:tcPr>
-            <w:tcW w:w="4252" w:type="dxa"/>
+              <w:t>&gt;&gt;</w:t>
+            </w:r>
+          </w:p>
+        </w:tc>
+        <w:tc>
+          <w:tcPr>
+            <w:tcW w:w="2126" w:type="dxa"/>
           </w:tcPr>
           <w:p>
             <w:pPr>
               <w:jc w:val="center"/>
+              <w:rPr>
+                <w:rFonts w:ascii="GDS Transport Website Light" w:hAnsi="GDS Transport Website Light"/>
+                <w:sz w:val="28"/>
+                <w:szCs w:val="28"/>
+              </w:rPr>
+            </w:pPr>
+            <w:r>
+              <w:rPr>
+                <w:rFonts w:ascii="GDS Transport Website Light" w:hAnsi="GDS Transport Website Light"/>
+                <w:szCs w:val="22"/>
+              </w:rPr>
+              <w:t xml:space="preserve">Case number: </w:t>
+            </w:r>
+            <w:r>
+              <w:rPr>
+                <w:rFonts w:ascii="GDS Transport Website Light" w:hAnsi="GDS Transport Website Light"/>
+                <w:szCs w:val="22"/>
+              </w:rPr>
+              <w:t>&lt;&lt;</w:t>
+            </w:r>
+            <w:proofErr w:type="spellStart"/>
+            <w:r>
+              <w:rPr>
+                <w:rFonts w:ascii="GDS Transport Website Light" w:hAnsi="GDS Transport Website Light"/>
+                <w:szCs w:val="22"/>
+              </w:rPr>
+              <w:t>c</w:t>
+            </w:r>
+            <w:r>
+              <w:rPr>
+                <w:rFonts w:ascii="GDS Transport Website Light" w:hAnsi="GDS Transport Website Light"/>
+                <w:szCs w:val="22"/>
+              </w:rPr>
+              <w:t>laim</w:t>
+            </w:r>
+            <w:r>
+              <w:rPr>
+                <w:rFonts w:ascii="GDS Transport Website Light" w:hAnsi="GDS Transport Website Light"/>
+                <w:szCs w:val="22"/>
+              </w:rPr>
+              <w:t>Number</w:t>
+            </w:r>
+            <w:proofErr w:type="spellEnd"/>
+            <w:r>
+              <w:rPr>
+                <w:rFonts w:ascii="GDS Transport Website Light" w:hAnsi="GDS Transport Website Light"/>
+                <w:szCs w:val="22"/>
+              </w:rPr>
+              <w:t>&gt;&gt;</w:t>
+            </w:r>
+          </w:p>
+        </w:tc>
+      </w:tr>
+      <w:tr>
+        <w:tc>
+          <w:tcPr>
+            <w:tcW w:w="2694" w:type="dxa"/>
+          </w:tcPr>
+          <w:p>
+            <w:pPr>
               <w:rPr>
                 <w:rFonts w:ascii="GDS Transport Website Light" w:hAnsi="GDS Transport Website Light"/>
                 <w:b/>
@@ -213,18 +274,35 @@
         </w:tc>
         <w:tc>
           <w:tcPr>
-            <w:tcW w:w="2126" w:type="dxa"/>
-          </w:tcPr>
-          <w:p>
-            <w:pPr>
-              <w:rPr>
-                <w:rFonts w:ascii="GDS Transport Website Light" w:hAnsi="GDS Transport Website Light"/>
+            <w:tcW w:w="4252" w:type="dxa"/>
+          </w:tcPr>
+          <w:p>
+            <w:pPr>
+              <w:jc w:val="center"/>
+              <w:rPr>
+                <w:rFonts w:ascii="GDS Transport Website Light" w:hAnsi="GDS Transport Website Light"/>
+                <w:b/>
+                <w:bCs/>
                 <w:sz w:val="28"/>
                 <w:szCs w:val="28"/>
               </w:rPr>
             </w:pPr>
           </w:p>
         </w:tc>
+        <w:tc>
+          <w:tcPr>
+            <w:tcW w:w="2126" w:type="dxa"/>
+          </w:tcPr>
+          <w:p>
+            <w:pPr>
+              <w:rPr>
+                <w:rFonts w:ascii="GDS Transport Website Light" w:hAnsi="GDS Transport Website Light"/>
+                <w:sz w:val="28"/>
+                <w:szCs w:val="28"/>
+              </w:rPr>
+            </w:pPr>
+          </w:p>
+        </w:tc>
       </w:tr>
       <w:tr>
         <w:tc>
@@ -269,10 +347,10 @@
                 <w:noProof/>
               </w:rPr>
               <w:drawing>
-                <wp:inline distT="0" distB="0" distL="0" distR="0" wp14:anchorId="24AFE648" wp14:editId="0B222902">
-                  <wp:extent cx="685800" cy="685800"/>
+                <wp:inline distT="0" distB="0" distL="0" distR="0" wp14:anchorId="24AFE648" wp14:editId="2B24BCC2">
+                  <wp:extent cx="1016338" cy="923578"/>
                   <wp:effectExtent l="0" t="0" r="0" b="0"/>
-                  <wp:docPr id="1" name="Picture 1" descr="A picture containing text, emblem, symbol, logo&#10;&#10;Description automatically generated"/>
+                  <wp:docPr id="1" name="Picture 1"/>
                   <wp:cNvGraphicFramePr>
                     <a:graphicFrameLocks xmlns:a="http://schemas.openxmlformats.org/drawingml/2006/main" noChangeAspect="1"/>
                   </wp:cNvGraphicFramePr>
@@ -280,7 +358,7 @@
                     <a:graphicData uri="http://schemas.openxmlformats.org/drawingml/2006/picture">
                       <pic:pic xmlns:pic="http://schemas.openxmlformats.org/drawingml/2006/picture">
                         <pic:nvPicPr>
-                          <pic:cNvPr id="2" name="Picture 2" descr="A picture containing text, emblem, symbol, logo&#10;&#10;Description automatically generated"/>
+                          <pic:cNvPr id="1" name="Picture 1"/>
                           <pic:cNvPicPr/>
                         </pic:nvPicPr>
                         <pic:blipFill>
@@ -298,7 +376,7 @@
                         <pic:spPr>
                           <a:xfrm>
                             <a:off x="0" y="0"/>
-                            <a:ext cx="690968" cy="690968"/>
+                            <a:ext cx="1047924" cy="952281"/>
                           </a:xfrm>
                           <a:prstGeom prst="rect">
                             <a:avLst/>
@@ -435,14 +513,39 @@
                 <w:rFonts w:ascii="GDS Transport Website Light" w:hAnsi="GDS Transport Website Light"/>
                 <w:sz w:val="26"/>
               </w:rPr>
-              <w:t>&lt;&lt;cr_{</w:t>
-            </w:r>
-            <w:r>
-              <w:rPr>
-                <w:rFonts w:ascii="GDS Transport Website Light" w:hAnsi="GDS Transport Website Light"/>
-                <w:sz w:val="26"/>
-              </w:rPr>
-              <w:t>isMultiParty=</w:t>
+              <w:t>&lt;&lt;</w:t>
+            </w:r>
+            <w:proofErr w:type="spellStart"/>
+            <w:r>
+              <w:rPr>
+                <w:rFonts w:ascii="GDS Transport Website Light" w:hAnsi="GDS Transport Website Light"/>
+                <w:sz w:val="26"/>
+              </w:rPr>
+              <w:t>cr</w:t>
+            </w:r>
+            <w:proofErr w:type="spellEnd"/>
+            <w:r>
+              <w:rPr>
+                <w:rFonts w:ascii="GDS Transport Website Light" w:hAnsi="GDS Transport Website Light"/>
+                <w:sz w:val="26"/>
+              </w:rPr>
+              <w:t>_{</w:t>
+            </w:r>
+            <w:proofErr w:type="spellStart"/>
+            <w:r>
+              <w:rPr>
+                <w:rFonts w:ascii="GDS Transport Website Light" w:hAnsi="GDS Transport Website Light"/>
+                <w:sz w:val="26"/>
+              </w:rPr>
+              <w:t>isMultiParty</w:t>
+            </w:r>
+            <w:proofErr w:type="spellEnd"/>
+            <w:r>
+              <w:rPr>
+                <w:rFonts w:ascii="GDS Transport Website Light" w:hAnsi="GDS Transport Website Light"/>
+                <w:sz w:val="26"/>
+              </w:rPr>
+              <w:t>=</w:t>
             </w:r>
             <w:r>
               <w:rPr>
@@ -728,14 +831,39 @@
                 <w:rFonts w:ascii="GDS Transport Website Light" w:hAnsi="GDS Transport Website Light"/>
                 <w:sz w:val="26"/>
               </w:rPr>
-              <w:t>&lt;&lt;cr_{</w:t>
-            </w:r>
-            <w:r>
-              <w:rPr>
-                <w:rFonts w:ascii="GDS Transport Website Light" w:hAnsi="GDS Transport Website Light"/>
-                <w:sz w:val="26"/>
-              </w:rPr>
-              <w:t>isMultiParty=</w:t>
+              <w:t>&lt;&lt;</w:t>
+            </w:r>
+            <w:proofErr w:type="spellStart"/>
+            <w:r>
+              <w:rPr>
+                <w:rFonts w:ascii="GDS Transport Website Light" w:hAnsi="GDS Transport Website Light"/>
+                <w:sz w:val="26"/>
+              </w:rPr>
+              <w:t>cr</w:t>
+            </w:r>
+            <w:proofErr w:type="spellEnd"/>
+            <w:r>
+              <w:rPr>
+                <w:rFonts w:ascii="GDS Transport Website Light" w:hAnsi="GDS Transport Website Light"/>
+                <w:sz w:val="26"/>
+              </w:rPr>
+              <w:t>_{</w:t>
+            </w:r>
+            <w:proofErr w:type="spellStart"/>
+            <w:r>
+              <w:rPr>
+                <w:rFonts w:ascii="GDS Transport Website Light" w:hAnsi="GDS Transport Website Light"/>
+                <w:sz w:val="26"/>
+              </w:rPr>
+              <w:t>isMultiParty</w:t>
+            </w:r>
+            <w:proofErr w:type="spellEnd"/>
+            <w:r>
+              <w:rPr>
+                <w:rFonts w:ascii="GDS Transport Website Light" w:hAnsi="GDS Transport Website Light"/>
+                <w:sz w:val="26"/>
+              </w:rPr>
+              <w:t>=</w:t>
             </w:r>
             <w:r>
               <w:rPr>
@@ -842,8 +970,26 @@
                 <w:rFonts w:ascii="GDS Transport Website Light" w:hAnsi="GDS Transport Website Light"/>
                 <w:sz w:val="26"/>
               </w:rPr>
-              <w:t>&lt;&lt;cr_{ claimant</w:t>
-            </w:r>
+              <w:t>&lt;&lt;</w:t>
+            </w:r>
+            <w:proofErr w:type="spellStart"/>
+            <w:r>
+              <w:rPr>
+                <w:rFonts w:ascii="GDS Transport Website Light" w:hAnsi="GDS Transport Website Light"/>
+                <w:sz w:val="26"/>
+              </w:rPr>
+              <w:t>cr</w:t>
+            </w:r>
+            <w:proofErr w:type="spellEnd"/>
+            <w:proofErr w:type="gramStart"/>
+            <w:r>
+              <w:rPr>
+                <w:rFonts w:ascii="GDS Transport Website Light" w:hAnsi="GDS Transport Website Light"/>
+                <w:sz w:val="26"/>
+              </w:rPr>
+              <w:t>_{ claimant</w:t>
+            </w:r>
+            <w:proofErr w:type="gramEnd"/>
             <w:r>
               <w:rPr>
                 <w:rFonts w:ascii="GDS Transport Website Light" w:hAnsi="GDS Transport Website Light"/>
@@ -1133,7 +1279,32 @@
                 <w:rFonts w:ascii="GDS Transport Website Light" w:hAnsi="GDS Transport Website Light"/>
                 <w:sz w:val="26"/>
               </w:rPr>
-              <w:t>&lt;&lt;cr_{ defendant2Name</w:t>
+              <w:t>&lt;&lt;</w:t>
+            </w:r>
+            <w:proofErr w:type="spellStart"/>
+            <w:r>
+              <w:rPr>
+                <w:rFonts w:ascii="GDS Transport Website Light" w:hAnsi="GDS Transport Website Light"/>
+                <w:sz w:val="26"/>
+              </w:rPr>
+              <w:t>cr</w:t>
+            </w:r>
+            <w:proofErr w:type="spellEnd"/>
+            <w:proofErr w:type="gramStart"/>
+            <w:r>
+              <w:rPr>
+                <w:rFonts w:ascii="GDS Transport Website Light" w:hAnsi="GDS Transport Website Light"/>
+                <w:sz w:val="26"/>
+              </w:rPr>
+              <w:t>_{ defendant</w:t>
+            </w:r>
+            <w:proofErr w:type="gramEnd"/>
+            <w:r>
+              <w:rPr>
+                <w:rFonts w:ascii="GDS Transport Website Light" w:hAnsi="GDS Transport Website Light"/>
+                <w:sz w:val="26"/>
+              </w:rPr>
+              <w:t>2Name</w:t>
             </w:r>
             <w:r>
               <w:rPr>
@@ -1394,7 +1565,21 @@
         <w:rPr>
           <w:rFonts w:cstheme="minorHAnsi"/>
         </w:rPr>
-        <w:t>This order is made by &lt;&lt;judgeNameTitle&gt;&gt;</w:t>
+        <w:t>This order is made by &lt;&lt;</w:t>
+      </w:r>
+      <w:proofErr w:type="spellStart"/>
+      <w:r>
+        <w:rPr>
+          <w:rFonts w:cstheme="minorHAnsi"/>
+        </w:rPr>
+        <w:t>judgeNameTitle</w:t>
+      </w:r>
+      <w:proofErr w:type="spellEnd"/>
+      <w:r>
+        <w:rPr>
+          <w:rFonts w:cstheme="minorHAnsi"/>
+        </w:rPr>
+        <w:t>&gt;&gt;</w:t>
       </w:r>
       <w:r>
         <w:rPr>
@@ -1407,7 +1592,21 @@
         <w:rPr>
           <w:rFonts w:cstheme="minorHAnsi"/>
         </w:rPr>
-        <w:t>on &lt;&lt;submittedOn&gt;&gt;</w:t>
+        <w:t>on &lt;&lt;</w:t>
+      </w:r>
+      <w:proofErr w:type="spellStart"/>
+      <w:r>
+        <w:rPr>
+          <w:rFonts w:cstheme="minorHAnsi"/>
+        </w:rPr>
+        <w:t>submittedOn</w:t>
+      </w:r>
+      <w:proofErr w:type="spellEnd"/>
+      <w:r>
+        <w:rPr>
+          <w:rFonts w:cstheme="minorHAnsi"/>
+        </w:rPr>
+        <w:t>&gt;&gt;</w:t>
       </w:r>
       <w:r>
         <w:rPr>
@@ -1426,7 +1625,21 @@
         <w:rPr>
           <w:rFonts w:cstheme="minorHAnsi"/>
         </w:rPr>
-        <w:t>&lt;&lt;siteName&gt;&gt; - &lt;&lt;address&gt;&gt; - &lt;&lt;postcode&gt;&gt;</w:t>
+        <w:t>&lt;&lt;</w:t>
+      </w:r>
+      <w:proofErr w:type="spellStart"/>
+      <w:r>
+        <w:rPr>
+          <w:rFonts w:cstheme="minorHAnsi"/>
+        </w:rPr>
+        <w:t>siteName</w:t>
+      </w:r>
+      <w:proofErr w:type="spellEnd"/>
+      <w:r>
+        <w:rPr>
+          <w:rFonts w:cstheme="minorHAnsi"/>
+        </w:rPr>
+        <w:t>&gt;&gt; - &lt;&lt;address&gt;&gt; - &lt;&lt;postcode&gt;&gt;</w:t>
       </w:r>
       <w:r>
         <w:rPr>
@@ -1474,7 +1687,21 @@
         <w:rPr>
           <w:rFonts w:cstheme="minorHAnsi"/>
         </w:rPr>
-        <w:t>&lt;&lt;judgeRecital&gt;&gt;</w:t>
+        <w:t>&lt;&lt;</w:t>
+      </w:r>
+      <w:proofErr w:type="spellStart"/>
+      <w:r>
+        <w:rPr>
+          <w:rFonts w:cstheme="minorHAnsi"/>
+        </w:rPr>
+        <w:t>judgeRecital</w:t>
+      </w:r>
+      <w:proofErr w:type="spellEnd"/>
+      <w:r>
+        <w:rPr>
+          <w:rFonts w:cstheme="minorHAnsi"/>
+        </w:rPr>
+        <w:t>&gt;&gt;</w:t>
       </w:r>
     </w:p>
     <w:p>
@@ -1520,7 +1747,21 @@
         <w:rPr>
           <w:rFonts w:cstheme="minorHAnsi"/>
         </w:rPr>
-        <w:t>&lt;&lt;writtenOrder&gt;&gt;</w:t>
+        <w:t>&lt;&lt;</w:t>
+      </w:r>
+      <w:proofErr w:type="spellStart"/>
+      <w:r>
+        <w:rPr>
+          <w:rFonts w:cstheme="minorHAnsi"/>
+        </w:rPr>
+        <w:t>writtenOrder</w:t>
+      </w:r>
+      <w:proofErr w:type="spellEnd"/>
+      <w:r>
+        <w:rPr>
+          <w:rFonts w:cstheme="minorHAnsi"/>
+        </w:rPr>
+        <w:t>&gt;&gt;</w:t>
       </w:r>
     </w:p>
     <w:p>
@@ -1565,7 +1806,21 @@
         <w:rPr>
           <w:rFonts w:cstheme="minorHAnsi"/>
         </w:rPr>
-        <w:t xml:space="preserve"> upload any written responses or evidence by 4pm on &lt;&lt;uploadDeadlineDate&gt;&gt;.</w:t>
+        <w:t xml:space="preserve"> upload any written responses or evidence by 4pm on &lt;&lt;</w:t>
+      </w:r>
+      <w:proofErr w:type="spellStart"/>
+      <w:r>
+        <w:rPr>
+          <w:rFonts w:cstheme="minorHAnsi"/>
+        </w:rPr>
+        <w:t>uploadDeadlineDate</w:t>
+      </w:r>
+      <w:proofErr w:type="spellEnd"/>
+      <w:r>
+        <w:rPr>
+          <w:rFonts w:cstheme="minorHAnsi"/>
+        </w:rPr>
+        <w:t>&gt;&gt;.</w:t>
       </w:r>
     </w:p>
     <w:p>
@@ -1585,7 +1840,6 @@
         <w:rPr>
           <w:rFonts w:cstheme="minorHAnsi"/>
         </w:rPr>
-        <w:lastRenderedPageBreak/>
         <w:t xml:space="preserve">The </w:t>
       </w:r>
       <w:r>
@@ -1610,7 +1864,21 @@
         <w:rPr>
           <w:rFonts w:cstheme="minorHAnsi"/>
         </w:rPr>
-        <w:t xml:space="preserve"> upload any written responses or evidence in reply by 4pm on &lt;&lt;responseDeadlineDate&gt;&gt;.</w:t>
+        <w:t xml:space="preserve"> upload any written responses or evidence in reply by 4pm on &lt;&lt;</w:t>
+      </w:r>
+      <w:proofErr w:type="spellStart"/>
+      <w:r>
+        <w:rPr>
+          <w:rFonts w:cstheme="minorHAnsi"/>
+        </w:rPr>
+        <w:t>responseDeadlineDate</w:t>
+      </w:r>
+      <w:proofErr w:type="spellEnd"/>
+      <w:r>
+        <w:rPr>
+          <w:rFonts w:cstheme="minorHAnsi"/>
+        </w:rPr>
+        <w:t>&gt;&gt;.</w:t>
       </w:r>
     </w:p>
     <w:p>
@@ -1631,7 +1899,21 @@
         <w:rPr>
           <w:rFonts w:cstheme="minorHAnsi"/>
         </w:rPr>
-        <w:t>&lt;&lt;judicialByCourtsInitiativeForWrittenRep&gt;&gt;</w:t>
+        <w:t>&lt;&lt;</w:t>
+      </w:r>
+      <w:proofErr w:type="spellStart"/>
+      <w:r>
+        <w:rPr>
+          <w:rFonts w:cstheme="minorHAnsi"/>
+        </w:rPr>
+        <w:t>judicialByCourtsInitiativeForWrittenRep</w:t>
+      </w:r>
+      <w:proofErr w:type="spellEnd"/>
+      <w:r>
+        <w:rPr>
+          <w:rFonts w:cstheme="minorHAnsi"/>
+        </w:rPr>
+        <w:t>&gt;&gt;</w:t>
       </w:r>
     </w:p>
     <w:p/>
@@ -1651,7 +1933,7 @@
 </file>
 
 <file path=word/endnotes.xml><?xml version="1.0" encoding="utf-8"?>
-<w:endnotes xmlns:wpc="http://schemas.microsoft.com/office/word/2010/wordprocessingCanvas" xmlns:cx="http://schemas.microsoft.com/office/drawing/2014/chartex" xmlns:cx1="http://schemas.microsoft.com/office/drawing/2015/9/8/chartex" xmlns:cx2="http://schemas.microsoft.com/office/drawing/2015/10/21/chartex" xmlns:cx3="http://schemas.microsoft.com/office/drawing/2016/5/9/chartex" xmlns:cx4="http://schemas.microsoft.com/office/drawing/2016/5/10/chartex" xmlns:cx5="http://schemas.microsoft.com/office/drawing/2016/5/11/chartex" xmlns:cx6="http://schemas.microsoft.com/office/drawing/2016/5/12/chartex" xmlns:cx7="http://schemas.microsoft.com/office/drawing/2016/5/13/chartex" xmlns:cx8="http://schemas.microsoft.com/office/drawing/2016/5/14/chartex" xmlns:mc="http://schemas.openxmlformats.org/markup-compatibility/2006" xmlns:aink="http://schemas.microsoft.com/office/drawing/2016/ink" xmlns:am3d="http://schemas.microsoft.com/office/drawing/2017/model3d" xmlns:o="urn:schemas-microsoft-com:office:office" xmlns:oel="http://schemas.microsoft.com/office/2019/extlst" xmlns:r="http://schemas.openxmlformats.org/officeDocument/2006/relationships" xmlns:m="http://schemas.openxmlformats.org/officeDocument/2006/math" xmlns:v="urn:schemas-microsoft-com:vml" xmlns:wp14="http://schemas.microsoft.com/office/word/2010/wordprocessingDrawing" xmlns:wp="http://schemas.openxmlformats.org/drawingml/2006/wordprocessingDrawing" xmlns:w10="urn:schemas-microsoft-com:office:word" xmlns:w="http://schemas.openxmlformats.org/wordprocessingml/2006/main" xmlns:w14="http://schemas.microsoft.com/office/word/2010/wordml" xmlns:w15="http://schemas.microsoft.com/office/word/2012/wordml" xmlns:w16cex="http://schemas.microsoft.com/office/word/2018/wordml/cex" xmlns:w16cid="http://schemas.microsoft.com/office/word/2016/wordml/cid" xmlns:w16="http://schemas.microsoft.com/office/word/2018/wordml" xmlns:w16sdtdh="http://schemas.microsoft.com/office/word/2020/wordml/sdtdatahash" xmlns:w16se="http://schemas.microsoft.com/office/word/2015/wordml/symex" xmlns:wpg="http://schemas.microsoft.com/office/word/2010/wordprocessingGroup" xmlns:wpi="http://schemas.microsoft.com/office/word/2010/wordprocessingInk" xmlns:wne="http://schemas.microsoft.com/office/word/2006/wordml" xmlns:wps="http://schemas.microsoft.com/office/word/2010/wordprocessingShape" mc:Ignorable="w14 w15 w16se w16cid w16 w16cex w16sdtdh wp14">
+<w:endnotes xmlns:wpc="http://schemas.microsoft.com/office/word/2010/wordprocessingCanvas" xmlns:cx="http://schemas.microsoft.com/office/drawing/2014/chartex" xmlns:cx1="http://schemas.microsoft.com/office/drawing/2015/9/8/chartex" xmlns:cx2="http://schemas.microsoft.com/office/drawing/2015/10/21/chartex" xmlns:cx3="http://schemas.microsoft.com/office/drawing/2016/5/9/chartex" xmlns:cx4="http://schemas.microsoft.com/office/drawing/2016/5/10/chartex" xmlns:cx5="http://schemas.microsoft.com/office/drawing/2016/5/11/chartex" xmlns:cx6="http://schemas.microsoft.com/office/drawing/2016/5/12/chartex" xmlns:cx7="http://schemas.microsoft.com/office/drawing/2016/5/13/chartex" xmlns:cx8="http://schemas.microsoft.com/office/drawing/2016/5/14/chartex" xmlns:mc="http://schemas.openxmlformats.org/markup-compatibility/2006" xmlns:aink="http://schemas.microsoft.com/office/drawing/2016/ink" xmlns:am3d="http://schemas.microsoft.com/office/drawing/2017/model3d" xmlns:o="urn:schemas-microsoft-com:office:office" xmlns:oel="http://schemas.microsoft.com/office/2019/extlst" xmlns:r="http://schemas.openxmlformats.org/officeDocument/2006/relationships" xmlns:m="http://schemas.openxmlformats.org/officeDocument/2006/math" xmlns:v="urn:schemas-microsoft-com:vml" xmlns:wp14="http://schemas.microsoft.com/office/word/2010/wordprocessingDrawing" xmlns:wp="http://schemas.openxmlformats.org/drawingml/2006/wordprocessingDrawing" xmlns:w10="urn:schemas-microsoft-com:office:word" xmlns:w="http://schemas.openxmlformats.org/wordprocessingml/2006/main" xmlns:w14="http://schemas.microsoft.com/office/word/2010/wordml" xmlns:w15="http://schemas.microsoft.com/office/word/2012/wordml" xmlns:w16cex="http://schemas.microsoft.com/office/word/2018/wordml/cex" xmlns:w16cid="http://schemas.microsoft.com/office/word/2016/wordml/cid" xmlns:w16="http://schemas.microsoft.com/office/word/2018/wordml" xmlns:w16du="http://schemas.microsoft.com/office/word/2023/wordml/word16du" xmlns:w16sdtdh="http://schemas.microsoft.com/office/word/2020/wordml/sdtdatahash" xmlns:w16se="http://schemas.microsoft.com/office/word/2015/wordml/symex" xmlns:wpg="http://schemas.microsoft.com/office/word/2010/wordprocessingGroup" xmlns:wpi="http://schemas.microsoft.com/office/word/2010/wordprocessingInk" xmlns:wne="http://schemas.microsoft.com/office/word/2006/wordml" xmlns:wps="http://schemas.microsoft.com/office/word/2010/wordprocessingShape" mc:Ignorable="w14 w15 w16se w16cid w16 w16cex w16sdtdh w16du wp14">
   <w:endnote w:type="separator" w:id="-1">
     <w:p>
       <w:r>
@@ -1670,7 +1952,7 @@
 </file>
 
 <file path=word/footer1.xml><?xml version="1.0" encoding="utf-8"?>
-<w:ftr xmlns:wpc="http://schemas.microsoft.com/office/word/2010/wordprocessingCanvas" xmlns:cx="http://schemas.microsoft.com/office/drawing/2014/chartex" xmlns:cx1="http://schemas.microsoft.com/office/drawing/2015/9/8/chartex" xmlns:cx2="http://schemas.microsoft.com/office/drawing/2015/10/21/chartex" xmlns:cx3="http://schemas.microsoft.com/office/drawing/2016/5/9/chartex" xmlns:cx4="http://schemas.microsoft.com/office/drawing/2016/5/10/chartex" xmlns:cx5="http://schemas.microsoft.com/office/drawing/2016/5/11/chartex" xmlns:cx6="http://schemas.microsoft.com/office/drawing/2016/5/12/chartex" xmlns:cx7="http://schemas.microsoft.com/office/drawing/2016/5/13/chartex" xmlns:cx8="http://schemas.microsoft.com/office/drawing/2016/5/14/chartex" xmlns:mc="http://schemas.openxmlformats.org/markup-compatibility/2006" xmlns:aink="http://schemas.microsoft.com/office/drawing/2016/ink" xmlns:am3d="http://schemas.microsoft.com/office/drawing/2017/model3d" xmlns:o="urn:schemas-microsoft-com:office:office" xmlns:oel="http://schemas.microsoft.com/office/2019/extlst" xmlns:r="http://schemas.openxmlformats.org/officeDocument/2006/relationships" xmlns:m="http://schemas.openxmlformats.org/officeDocument/2006/math" xmlns:v="urn:schemas-microsoft-com:vml" xmlns:wp14="http://schemas.microsoft.com/office/word/2010/wordprocessingDrawing" xmlns:wp="http://schemas.openxmlformats.org/drawingml/2006/wordprocessingDrawing" xmlns:w10="urn:schemas-microsoft-com:office:word" xmlns:w="http://schemas.openxmlformats.org/wordprocessingml/2006/main" xmlns:w14="http://schemas.microsoft.com/office/word/2010/wordml" xmlns:w15="http://schemas.microsoft.com/office/word/2012/wordml" xmlns:w16cex="http://schemas.microsoft.com/office/word/2018/wordml/cex" xmlns:w16cid="http://schemas.microsoft.com/office/word/2016/wordml/cid" xmlns:w16="http://schemas.microsoft.com/office/word/2018/wordml" xmlns:w16sdtdh="http://schemas.microsoft.com/office/word/2020/wordml/sdtdatahash" xmlns:w16se="http://schemas.microsoft.com/office/word/2015/wordml/symex" xmlns:wpg="http://schemas.microsoft.com/office/word/2010/wordprocessingGroup" xmlns:wpi="http://schemas.microsoft.com/office/word/2010/wordprocessingInk" xmlns:wne="http://schemas.microsoft.com/office/word/2006/wordml" xmlns:wps="http://schemas.microsoft.com/office/word/2010/wordprocessingShape" mc:Ignorable="w14 w15 w16se w16cid w16 w16cex w16sdtdh wp14">
+<w:ftr xmlns:wpc="http://schemas.microsoft.com/office/word/2010/wordprocessingCanvas" xmlns:cx="http://schemas.microsoft.com/office/drawing/2014/chartex" xmlns:cx1="http://schemas.microsoft.com/office/drawing/2015/9/8/chartex" xmlns:cx2="http://schemas.microsoft.com/office/drawing/2015/10/21/chartex" xmlns:cx3="http://schemas.microsoft.com/office/drawing/2016/5/9/chartex" xmlns:cx4="http://schemas.microsoft.com/office/drawing/2016/5/10/chartex" xmlns:cx5="http://schemas.microsoft.com/office/drawing/2016/5/11/chartex" xmlns:cx6="http://schemas.microsoft.com/office/drawing/2016/5/12/chartex" xmlns:cx7="http://schemas.microsoft.com/office/drawing/2016/5/13/chartex" xmlns:cx8="http://schemas.microsoft.com/office/drawing/2016/5/14/chartex" xmlns:mc="http://schemas.openxmlformats.org/markup-compatibility/2006" xmlns:aink="http://schemas.microsoft.com/office/drawing/2016/ink" xmlns:am3d="http://schemas.microsoft.com/office/drawing/2017/model3d" xmlns:o="urn:schemas-microsoft-com:office:office" xmlns:oel="http://schemas.microsoft.com/office/2019/extlst" xmlns:r="http://schemas.openxmlformats.org/officeDocument/2006/relationships" xmlns:m="http://schemas.openxmlformats.org/officeDocument/2006/math" xmlns:v="urn:schemas-microsoft-com:vml" xmlns:wp14="http://schemas.microsoft.com/office/word/2010/wordprocessingDrawing" xmlns:wp="http://schemas.openxmlformats.org/drawingml/2006/wordprocessingDrawing" xmlns:w10="urn:schemas-microsoft-com:office:word" xmlns:w="http://schemas.openxmlformats.org/wordprocessingml/2006/main" xmlns:w14="http://schemas.microsoft.com/office/word/2010/wordml" xmlns:w15="http://schemas.microsoft.com/office/word/2012/wordml" xmlns:w16cex="http://schemas.microsoft.com/office/word/2018/wordml/cex" xmlns:w16cid="http://schemas.microsoft.com/office/word/2016/wordml/cid" xmlns:w16="http://schemas.microsoft.com/office/word/2018/wordml" xmlns:w16du="http://schemas.microsoft.com/office/word/2023/wordml/word16du" xmlns:w16sdtdh="http://schemas.microsoft.com/office/word/2020/wordml/sdtdatahash" xmlns:w16se="http://schemas.microsoft.com/office/word/2015/wordml/symex" xmlns:wpg="http://schemas.microsoft.com/office/word/2010/wordprocessingGroup" xmlns:wpi="http://schemas.microsoft.com/office/word/2010/wordprocessingInk" xmlns:wne="http://schemas.microsoft.com/office/word/2006/wordml" xmlns:wps="http://schemas.microsoft.com/office/word/2010/wordprocessingShape" mc:Ignorable="w14 w15 w16se w16cid w16 w16cex w16sdtdh w16du wp14">
   <w:p>
     <w:pPr>
       <w:pStyle w:val="Footer"/>
@@ -1680,7 +1962,7 @@
 </file>
 
 <file path=word/footer2.xml><?xml version="1.0" encoding="utf-8"?>
-<w:ftr xmlns:wpc="http://schemas.microsoft.com/office/word/2010/wordprocessingCanvas" xmlns:cx="http://schemas.microsoft.com/office/drawing/2014/chartex" xmlns:cx1="http://schemas.microsoft.com/office/drawing/2015/9/8/chartex" xmlns:cx2="http://schemas.microsoft.com/office/drawing/2015/10/21/chartex" xmlns:cx3="http://schemas.microsoft.com/office/drawing/2016/5/9/chartex" xmlns:cx4="http://schemas.microsoft.com/office/drawing/2016/5/10/chartex" xmlns:cx5="http://schemas.microsoft.com/office/drawing/2016/5/11/chartex" xmlns:cx6="http://schemas.microsoft.com/office/drawing/2016/5/12/chartex" xmlns:cx7="http://schemas.microsoft.com/office/drawing/2016/5/13/chartex" xmlns:cx8="http://schemas.microsoft.com/office/drawing/2016/5/14/chartex" xmlns:mc="http://schemas.openxmlformats.org/markup-compatibility/2006" xmlns:aink="http://schemas.microsoft.com/office/drawing/2016/ink" xmlns:am3d="http://schemas.microsoft.com/office/drawing/2017/model3d" xmlns:o="urn:schemas-microsoft-com:office:office" xmlns:oel="http://schemas.microsoft.com/office/2019/extlst" xmlns:r="http://schemas.openxmlformats.org/officeDocument/2006/relationships" xmlns:m="http://schemas.openxmlformats.org/officeDocument/2006/math" xmlns:v="urn:schemas-microsoft-com:vml" xmlns:wp14="http://schemas.microsoft.com/office/word/2010/wordprocessingDrawing" xmlns:wp="http://schemas.openxmlformats.org/drawingml/2006/wordprocessingDrawing" xmlns:w10="urn:schemas-microsoft-com:office:word" xmlns:w="http://schemas.openxmlformats.org/wordprocessingml/2006/main" xmlns:w14="http://schemas.microsoft.com/office/word/2010/wordml" xmlns:w15="http://schemas.microsoft.com/office/word/2012/wordml" xmlns:w16cex="http://schemas.microsoft.com/office/word/2018/wordml/cex" xmlns:w16cid="http://schemas.microsoft.com/office/word/2016/wordml/cid" xmlns:w16="http://schemas.microsoft.com/office/word/2018/wordml" xmlns:w16sdtdh="http://schemas.microsoft.com/office/word/2020/wordml/sdtdatahash" xmlns:w16se="http://schemas.microsoft.com/office/word/2015/wordml/symex" xmlns:wpg="http://schemas.microsoft.com/office/word/2010/wordprocessingGroup" xmlns:wpi="http://schemas.microsoft.com/office/word/2010/wordprocessingInk" xmlns:wne="http://schemas.microsoft.com/office/word/2006/wordml" xmlns:wps="http://schemas.microsoft.com/office/word/2010/wordprocessingShape" mc:Ignorable="w14 w15 w16se w16cid w16 w16cex w16sdtdh wp14">
+<w:ftr xmlns:wpc="http://schemas.microsoft.com/office/word/2010/wordprocessingCanvas" xmlns:cx="http://schemas.microsoft.com/office/drawing/2014/chartex" xmlns:cx1="http://schemas.microsoft.com/office/drawing/2015/9/8/chartex" xmlns:cx2="http://schemas.microsoft.com/office/drawing/2015/10/21/chartex" xmlns:cx3="http://schemas.microsoft.com/office/drawing/2016/5/9/chartex" xmlns:cx4="http://schemas.microsoft.com/office/drawing/2016/5/10/chartex" xmlns:cx5="http://schemas.microsoft.com/office/drawing/2016/5/11/chartex" xmlns:cx6="http://schemas.microsoft.com/office/drawing/2016/5/12/chartex" xmlns:cx7="http://schemas.microsoft.com/office/drawing/2016/5/13/chartex" xmlns:cx8="http://schemas.microsoft.com/office/drawing/2016/5/14/chartex" xmlns:mc="http://schemas.openxmlformats.org/markup-compatibility/2006" xmlns:aink="http://schemas.microsoft.com/office/drawing/2016/ink" xmlns:am3d="http://schemas.microsoft.com/office/drawing/2017/model3d" xmlns:o="urn:schemas-microsoft-com:office:office" xmlns:oel="http://schemas.microsoft.com/office/2019/extlst" xmlns:r="http://schemas.openxmlformats.org/officeDocument/2006/relationships" xmlns:m="http://schemas.openxmlformats.org/officeDocument/2006/math" xmlns:v="urn:schemas-microsoft-com:vml" xmlns:wp14="http://schemas.microsoft.com/office/word/2010/wordprocessingDrawing" xmlns:wp="http://schemas.openxmlformats.org/drawingml/2006/wordprocessingDrawing" xmlns:w10="urn:schemas-microsoft-com:office:word" xmlns:w="http://schemas.openxmlformats.org/wordprocessingml/2006/main" xmlns:w14="http://schemas.microsoft.com/office/word/2010/wordml" xmlns:w15="http://schemas.microsoft.com/office/word/2012/wordml" xmlns:w16cex="http://schemas.microsoft.com/office/word/2018/wordml/cex" xmlns:w16cid="http://schemas.microsoft.com/office/word/2016/wordml/cid" xmlns:w16="http://schemas.microsoft.com/office/word/2018/wordml" xmlns:w16du="http://schemas.microsoft.com/office/word/2023/wordml/word16du" xmlns:w16sdtdh="http://schemas.microsoft.com/office/word/2020/wordml/sdtdatahash" xmlns:w16se="http://schemas.microsoft.com/office/word/2015/wordml/symex" xmlns:wpg="http://schemas.microsoft.com/office/word/2010/wordprocessingGroup" xmlns:wpi="http://schemas.microsoft.com/office/word/2010/wordprocessingInk" xmlns:wne="http://schemas.microsoft.com/office/word/2006/wordml" xmlns:wps="http://schemas.microsoft.com/office/word/2010/wordprocessingShape" mc:Ignorable="w14 w15 w16se w16cid w16 w16cex w16sdtdh w16du wp14">
   <w:p>
     <w:pPr>
       <w:pStyle w:val="Footer"/>
@@ -1690,7 +1972,7 @@
 </file>
 
 <file path=word/footer3.xml><?xml version="1.0" encoding="utf-8"?>
-<w:ftr xmlns:wpc="http://schemas.microsoft.com/office/word/2010/wordprocessingCanvas" xmlns:cx="http://schemas.microsoft.com/office/drawing/2014/chartex" xmlns:cx1="http://schemas.microsoft.com/office/drawing/2015/9/8/chartex" xmlns:cx2="http://schemas.microsoft.com/office/drawing/2015/10/21/chartex" xmlns:cx3="http://schemas.microsoft.com/office/drawing/2016/5/9/chartex" xmlns:cx4="http://schemas.microsoft.com/office/drawing/2016/5/10/chartex" xmlns:cx5="http://schemas.microsoft.com/office/drawing/2016/5/11/chartex" xmlns:cx6="http://schemas.microsoft.com/office/drawing/2016/5/12/chartex" xmlns:cx7="http://schemas.microsoft.com/office/drawing/2016/5/13/chartex" xmlns:cx8="http://schemas.microsoft.com/office/drawing/2016/5/14/chartex" xmlns:mc="http://schemas.openxmlformats.org/markup-compatibility/2006" xmlns:aink="http://schemas.microsoft.com/office/drawing/2016/ink" xmlns:am3d="http://schemas.microsoft.com/office/drawing/2017/model3d" xmlns:o="urn:schemas-microsoft-com:office:office" xmlns:oel="http://schemas.microsoft.com/office/2019/extlst" xmlns:r="http://schemas.openxmlformats.org/officeDocument/2006/relationships" xmlns:m="http://schemas.openxmlformats.org/officeDocument/2006/math" xmlns:v="urn:schemas-microsoft-com:vml" xmlns:wp14="http://schemas.microsoft.com/office/word/2010/wordprocessingDrawing" xmlns:wp="http://schemas.openxmlformats.org/drawingml/2006/wordprocessingDrawing" xmlns:w10="urn:schemas-microsoft-com:office:word" xmlns:w="http://schemas.openxmlformats.org/wordprocessingml/2006/main" xmlns:w14="http://schemas.microsoft.com/office/word/2010/wordml" xmlns:w15="http://schemas.microsoft.com/office/word/2012/wordml" xmlns:w16cex="http://schemas.microsoft.com/office/word/2018/wordml/cex" xmlns:w16cid="http://schemas.microsoft.com/office/word/2016/wordml/cid" xmlns:w16="http://schemas.microsoft.com/office/word/2018/wordml" xmlns:w16sdtdh="http://schemas.microsoft.com/office/word/2020/wordml/sdtdatahash" xmlns:w16se="http://schemas.microsoft.com/office/word/2015/wordml/symex" xmlns:wpg="http://schemas.microsoft.com/office/word/2010/wordprocessingGroup" xmlns:wpi="http://schemas.microsoft.com/office/word/2010/wordprocessingInk" xmlns:wne="http://schemas.microsoft.com/office/word/2006/wordml" xmlns:wps="http://schemas.microsoft.com/office/word/2010/wordprocessingShape" mc:Ignorable="w14 w15 w16se w16cid w16 w16cex w16sdtdh wp14">
+<w:ftr xmlns:wpc="http://schemas.microsoft.com/office/word/2010/wordprocessingCanvas" xmlns:cx="http://schemas.microsoft.com/office/drawing/2014/chartex" xmlns:cx1="http://schemas.microsoft.com/office/drawing/2015/9/8/chartex" xmlns:cx2="http://schemas.microsoft.com/office/drawing/2015/10/21/chartex" xmlns:cx3="http://schemas.microsoft.com/office/drawing/2016/5/9/chartex" xmlns:cx4="http://schemas.microsoft.com/office/drawing/2016/5/10/chartex" xmlns:cx5="http://schemas.microsoft.com/office/drawing/2016/5/11/chartex" xmlns:cx6="http://schemas.microsoft.com/office/drawing/2016/5/12/chartex" xmlns:cx7="http://schemas.microsoft.com/office/drawing/2016/5/13/chartex" xmlns:cx8="http://schemas.microsoft.com/office/drawing/2016/5/14/chartex" xmlns:mc="http://schemas.openxmlformats.org/markup-compatibility/2006" xmlns:aink="http://schemas.microsoft.com/office/drawing/2016/ink" xmlns:am3d="http://schemas.microsoft.com/office/drawing/2017/model3d" xmlns:o="urn:schemas-microsoft-com:office:office" xmlns:oel="http://schemas.microsoft.com/office/2019/extlst" xmlns:r="http://schemas.openxmlformats.org/officeDocument/2006/relationships" xmlns:m="http://schemas.openxmlformats.org/officeDocument/2006/math" xmlns:v="urn:schemas-microsoft-com:vml" xmlns:wp14="http://schemas.microsoft.com/office/word/2010/wordprocessingDrawing" xmlns:wp="http://schemas.openxmlformats.org/drawingml/2006/wordprocessingDrawing" xmlns:w10="urn:schemas-microsoft-com:office:word" xmlns:w="http://schemas.openxmlformats.org/wordprocessingml/2006/main" xmlns:w14="http://schemas.microsoft.com/office/word/2010/wordml" xmlns:w15="http://schemas.microsoft.com/office/word/2012/wordml" xmlns:w16cex="http://schemas.microsoft.com/office/word/2018/wordml/cex" xmlns:w16cid="http://schemas.microsoft.com/office/word/2016/wordml/cid" xmlns:w16="http://schemas.microsoft.com/office/word/2018/wordml" xmlns:w16du="http://schemas.microsoft.com/office/word/2023/wordml/word16du" xmlns:w16sdtdh="http://schemas.microsoft.com/office/word/2020/wordml/sdtdatahash" xmlns:w16se="http://schemas.microsoft.com/office/word/2015/wordml/symex" xmlns:wpg="http://schemas.microsoft.com/office/word/2010/wordprocessingGroup" xmlns:wpi="http://schemas.microsoft.com/office/word/2010/wordprocessingInk" xmlns:wne="http://schemas.microsoft.com/office/word/2006/wordml" xmlns:wps="http://schemas.microsoft.com/office/word/2010/wordprocessingShape" mc:Ignorable="w14 w15 w16se w16cid w16 w16cex w16sdtdh w16du wp14">
   <w:p>
     <w:pPr>
       <w:pStyle w:val="Footer"/>
@@ -1700,7 +1982,7 @@
 </file>
 
 <file path=word/footnotes.xml><?xml version="1.0" encoding="utf-8"?>
-<w:footnotes xmlns:wpc="http://schemas.microsoft.com/office/word/2010/wordprocessingCanvas" xmlns:cx="http://schemas.microsoft.com/office/drawing/2014/chartex" xmlns:cx1="http://schemas.microsoft.com/office/drawing/2015/9/8/chartex" xmlns:cx2="http://schemas.microsoft.com/office/drawing/2015/10/21/chartex" xmlns:cx3="http://schemas.microsoft.com/office/drawing/2016/5/9/chartex" xmlns:cx4="http://schemas.microsoft.com/office/drawing/2016/5/10/chartex" xmlns:cx5="http://schemas.microsoft.com/office/drawing/2016/5/11/chartex" xmlns:cx6="http://schemas.microsoft.com/office/drawing/2016/5/12/chartex" xmlns:cx7="http://schemas.microsoft.com/office/drawing/2016/5/13/chartex" xmlns:cx8="http://schemas.microsoft.com/office/drawing/2016/5/14/chartex" xmlns:mc="http://schemas.openxmlformats.org/markup-compatibility/2006" xmlns:aink="http://schemas.microsoft.com/office/drawing/2016/ink" xmlns:am3d="http://schemas.microsoft.com/office/drawing/2017/model3d" xmlns:o="urn:schemas-microsoft-com:office:office" xmlns:oel="http://schemas.microsoft.com/office/2019/extlst" xmlns:r="http://schemas.openxmlformats.org/officeDocument/2006/relationships" xmlns:m="http://schemas.openxmlformats.org/officeDocument/2006/math" xmlns:v="urn:schemas-microsoft-com:vml" xmlns:wp14="http://schemas.microsoft.com/office/word/2010/wordprocessingDrawing" xmlns:wp="http://schemas.openxmlformats.org/drawingml/2006/wordprocessingDrawing" xmlns:w10="urn:schemas-microsoft-com:office:word" xmlns:w="http://schemas.openxmlformats.org/wordprocessingml/2006/main" xmlns:w14="http://schemas.microsoft.com/office/word/2010/wordml" xmlns:w15="http://schemas.microsoft.com/office/word/2012/wordml" xmlns:w16cex="http://schemas.microsoft.com/office/word/2018/wordml/cex" xmlns:w16cid="http://schemas.microsoft.com/office/word/2016/wordml/cid" xmlns:w16="http://schemas.microsoft.com/office/word/2018/wordml" xmlns:w16sdtdh="http://schemas.microsoft.com/office/word/2020/wordml/sdtdatahash" xmlns:w16se="http://schemas.microsoft.com/office/word/2015/wordml/symex" xmlns:wpg="http://schemas.microsoft.com/office/word/2010/wordprocessingGroup" xmlns:wpi="http://schemas.microsoft.com/office/word/2010/wordprocessingInk" xmlns:wne="http://schemas.microsoft.com/office/word/2006/wordml" xmlns:wps="http://schemas.microsoft.com/office/word/2010/wordprocessingShape" mc:Ignorable="w14 w15 w16se w16cid w16 w16cex w16sdtdh wp14">
+<w:footnotes xmlns:wpc="http://schemas.microsoft.com/office/word/2010/wordprocessingCanvas" xmlns:cx="http://schemas.microsoft.com/office/drawing/2014/chartex" xmlns:cx1="http://schemas.microsoft.com/office/drawing/2015/9/8/chartex" xmlns:cx2="http://schemas.microsoft.com/office/drawing/2015/10/21/chartex" xmlns:cx3="http://schemas.microsoft.com/office/drawing/2016/5/9/chartex" xmlns:cx4="http://schemas.microsoft.com/office/drawing/2016/5/10/chartex" xmlns:cx5="http://schemas.microsoft.com/office/drawing/2016/5/11/chartex" xmlns:cx6="http://schemas.microsoft.com/office/drawing/2016/5/12/chartex" xmlns:cx7="http://schemas.microsoft.com/office/drawing/2016/5/13/chartex" xmlns:cx8="http://schemas.microsoft.com/office/drawing/2016/5/14/chartex" xmlns:mc="http://schemas.openxmlformats.org/markup-compatibility/2006" xmlns:aink="http://schemas.microsoft.com/office/drawing/2016/ink" xmlns:am3d="http://schemas.microsoft.com/office/drawing/2017/model3d" xmlns:o="urn:schemas-microsoft-com:office:office" xmlns:oel="http://schemas.microsoft.com/office/2019/extlst" xmlns:r="http://schemas.openxmlformats.org/officeDocument/2006/relationships" xmlns:m="http://schemas.openxmlformats.org/officeDocument/2006/math" xmlns:v="urn:schemas-microsoft-com:vml" xmlns:wp14="http://schemas.microsoft.com/office/word/2010/wordprocessingDrawing" xmlns:wp="http://schemas.openxmlformats.org/drawingml/2006/wordprocessingDrawing" xmlns:w10="urn:schemas-microsoft-com:office:word" xmlns:w="http://schemas.openxmlformats.org/wordprocessingml/2006/main" xmlns:w14="http://schemas.microsoft.com/office/word/2010/wordml" xmlns:w15="http://schemas.microsoft.com/office/word/2012/wordml" xmlns:w16cex="http://schemas.microsoft.com/office/word/2018/wordml/cex" xmlns:w16cid="http://schemas.microsoft.com/office/word/2016/wordml/cid" xmlns:w16="http://schemas.microsoft.com/office/word/2018/wordml" xmlns:w16du="http://schemas.microsoft.com/office/word/2023/wordml/word16du" xmlns:w16sdtdh="http://schemas.microsoft.com/office/word/2020/wordml/sdtdatahash" xmlns:w16se="http://schemas.microsoft.com/office/word/2015/wordml/symex" xmlns:wpg="http://schemas.microsoft.com/office/word/2010/wordprocessingGroup" xmlns:wpi="http://schemas.microsoft.com/office/word/2010/wordprocessingInk" xmlns:wne="http://schemas.microsoft.com/office/word/2006/wordml" xmlns:wps="http://schemas.microsoft.com/office/word/2010/wordprocessingShape" mc:Ignorable="w14 w15 w16se w16cid w16 w16cex w16sdtdh w16du wp14">
   <w:footnote w:type="separator" w:id="-1">
     <w:p>
       <w:r>
@@ -1719,7 +2001,7 @@
 </file>
 
 <file path=word/styles.xml><?xml version="1.0" encoding="utf-8"?>
-<w:styles xmlns:mc="http://schemas.openxmlformats.org/markup-compatibility/2006" xmlns:r="http://schemas.openxmlformats.org/officeDocument/2006/relationships" xmlns:w="http://schemas.openxmlformats.org/wordprocessingml/2006/main" xmlns:w14="http://schemas.microsoft.com/office/word/2010/wordml" xmlns:w15="http://schemas.microsoft.com/office/word/2012/wordml" xmlns:w16cex="http://schemas.microsoft.com/office/word/2018/wordml/cex" xmlns:w16cid="http://schemas.microsoft.com/office/word/2016/wordml/cid" xmlns:w16="http://schemas.microsoft.com/office/word/2018/wordml" xmlns:w16sdtdh="http://schemas.microsoft.com/office/word/2020/wordml/sdtdatahash" xmlns:w16se="http://schemas.microsoft.com/office/word/2015/wordml/symex" mc:Ignorable="w14 w15 w16se w16cid w16 w16cex w16sdtdh">
+<w:styles xmlns:mc="http://schemas.openxmlformats.org/markup-compatibility/2006" xmlns:r="http://schemas.openxmlformats.org/officeDocument/2006/relationships" xmlns:w="http://schemas.openxmlformats.org/wordprocessingml/2006/main" xmlns:w14="http://schemas.microsoft.com/office/word/2010/wordml" xmlns:w15="http://schemas.microsoft.com/office/word/2012/wordml" xmlns:w16cex="http://schemas.microsoft.com/office/word/2018/wordml/cex" xmlns:w16cid="http://schemas.microsoft.com/office/word/2016/wordml/cid" xmlns:w16="http://schemas.microsoft.com/office/word/2018/wordml" xmlns:w16du="http://schemas.microsoft.com/office/word/2023/wordml/word16du" xmlns:w16sdtdh="http://schemas.microsoft.com/office/word/2020/wordml/sdtdatahash" xmlns:w16se="http://schemas.microsoft.com/office/word/2015/wordml/symex" mc:Ignorable="w14 w15 w16se w16cid w16 w16cex w16sdtdh w16du">
   <w:docDefaults>
     <w:rPrDefault>
       <w:rPr>

</xml_diff>

<commit_message>
CIV-14283 Add new court seal to document templates (#5292)
Co-authored-by: sankhajuria <sankhajuria@gmail.com>
</commit_message>
<xml_diff>
--- a/docker/docmosis/templates/CV-UNS-GAP-ENG-01070.docx
+++ b/docker/docmosis/templates/CV-UNS-GAP-ENG-01070.docx
@@ -1,6 +1,6 @@
 
 <file path=word/document.xml><?xml version="1.0" encoding="utf-8"?>
-<w:document xmlns:wpc="http://schemas.microsoft.com/office/word/2010/wordprocessingCanvas" xmlns:cx="http://schemas.microsoft.com/office/drawing/2014/chartex" xmlns:cx1="http://schemas.microsoft.com/office/drawing/2015/9/8/chartex" xmlns:cx2="http://schemas.microsoft.com/office/drawing/2015/10/21/chartex" xmlns:cx3="http://schemas.microsoft.com/office/drawing/2016/5/9/chartex" xmlns:cx4="http://schemas.microsoft.com/office/drawing/2016/5/10/chartex" xmlns:cx5="http://schemas.microsoft.com/office/drawing/2016/5/11/chartex" xmlns:cx6="http://schemas.microsoft.com/office/drawing/2016/5/12/chartex" xmlns:cx7="http://schemas.microsoft.com/office/drawing/2016/5/13/chartex" xmlns:cx8="http://schemas.microsoft.com/office/drawing/2016/5/14/chartex" xmlns:mc="http://schemas.openxmlformats.org/markup-compatibility/2006" xmlns:aink="http://schemas.microsoft.com/office/drawing/2016/ink" xmlns:am3d="http://schemas.microsoft.com/office/drawing/2017/model3d" xmlns:o="urn:schemas-microsoft-com:office:office" xmlns:oel="http://schemas.microsoft.com/office/2019/extlst" xmlns:r="http://schemas.openxmlformats.org/officeDocument/2006/relationships" xmlns:m="http://schemas.openxmlformats.org/officeDocument/2006/math" xmlns:v="urn:schemas-microsoft-com:vml" xmlns:wp14="http://schemas.microsoft.com/office/word/2010/wordprocessingDrawing" xmlns:wp="http://schemas.openxmlformats.org/drawingml/2006/wordprocessingDrawing" xmlns:w10="urn:schemas-microsoft-com:office:word" xmlns:w="http://schemas.openxmlformats.org/wordprocessingml/2006/main" xmlns:w14="http://schemas.microsoft.com/office/word/2010/wordml" xmlns:w15="http://schemas.microsoft.com/office/word/2012/wordml" xmlns:w16cex="http://schemas.microsoft.com/office/word/2018/wordml/cex" xmlns:w16cid="http://schemas.microsoft.com/office/word/2016/wordml/cid" xmlns:w16="http://schemas.microsoft.com/office/word/2018/wordml" xmlns:w16sdtdh="http://schemas.microsoft.com/office/word/2020/wordml/sdtdatahash" xmlns:w16se="http://schemas.microsoft.com/office/word/2015/wordml/symex" xmlns:wpg="http://schemas.microsoft.com/office/word/2010/wordprocessingGroup" xmlns:wpi="http://schemas.microsoft.com/office/word/2010/wordprocessingInk" xmlns:wne="http://schemas.microsoft.com/office/word/2006/wordml" xmlns:wps="http://schemas.microsoft.com/office/word/2010/wordprocessingShape" mc:Ignorable="w14 w15 w16se w16cid w16 w16cex w16sdtdh wp14">
+<w:document xmlns:wpc="http://schemas.microsoft.com/office/word/2010/wordprocessingCanvas" xmlns:cx="http://schemas.microsoft.com/office/drawing/2014/chartex" xmlns:cx1="http://schemas.microsoft.com/office/drawing/2015/9/8/chartex" xmlns:cx2="http://schemas.microsoft.com/office/drawing/2015/10/21/chartex" xmlns:cx3="http://schemas.microsoft.com/office/drawing/2016/5/9/chartex" xmlns:cx4="http://schemas.microsoft.com/office/drawing/2016/5/10/chartex" xmlns:cx5="http://schemas.microsoft.com/office/drawing/2016/5/11/chartex" xmlns:cx6="http://schemas.microsoft.com/office/drawing/2016/5/12/chartex" xmlns:cx7="http://schemas.microsoft.com/office/drawing/2016/5/13/chartex" xmlns:cx8="http://schemas.microsoft.com/office/drawing/2016/5/14/chartex" xmlns:mc="http://schemas.openxmlformats.org/markup-compatibility/2006" xmlns:aink="http://schemas.microsoft.com/office/drawing/2016/ink" xmlns:am3d="http://schemas.microsoft.com/office/drawing/2017/model3d" xmlns:o="urn:schemas-microsoft-com:office:office" xmlns:oel="http://schemas.microsoft.com/office/2019/extlst" xmlns:r="http://schemas.openxmlformats.org/officeDocument/2006/relationships" xmlns:m="http://schemas.openxmlformats.org/officeDocument/2006/math" xmlns:v="urn:schemas-microsoft-com:vml" xmlns:wp14="http://schemas.microsoft.com/office/word/2010/wordprocessingDrawing" xmlns:wp="http://schemas.openxmlformats.org/drawingml/2006/wordprocessingDrawing" xmlns:w10="urn:schemas-microsoft-com:office:word" xmlns:w="http://schemas.openxmlformats.org/wordprocessingml/2006/main" xmlns:w14="http://schemas.microsoft.com/office/word/2010/wordml" xmlns:w15="http://schemas.microsoft.com/office/word/2012/wordml" xmlns:w16cex="http://schemas.microsoft.com/office/word/2018/wordml/cex" xmlns:w16cid="http://schemas.microsoft.com/office/word/2016/wordml/cid" xmlns:w16="http://schemas.microsoft.com/office/word/2018/wordml" xmlns:w16du="http://schemas.microsoft.com/office/word/2023/wordml/word16du" xmlns:w16sdtdh="http://schemas.microsoft.com/office/word/2020/wordml/sdtdatahash" xmlns:w16se="http://schemas.microsoft.com/office/word/2015/wordml/symex" xmlns:wpg="http://schemas.microsoft.com/office/word/2010/wordprocessingGroup" xmlns:wpi="http://schemas.microsoft.com/office/word/2010/wordprocessingInk" xmlns:wne="http://schemas.microsoft.com/office/word/2006/wordml" xmlns:wps="http://schemas.microsoft.com/office/word/2010/wordprocessingShape" mc:Ignorable="w14 w15 w16se w16cid w16 w16cex w16sdtdh w16du wp14">
   <w:body>
     <w:tbl>
       <w:tblPr>
@@ -62,7 +62,57 @@
               <w:rPr>
                 <w:rFonts w:ascii="GDS Transport Website Light" w:hAnsi="GDS Transport Website Light"/>
               </w:rPr>
-              <w:t>&lt;&lt;{dateFormat($nowUTC ,‘d MMMM yyyy’)}&gt;&gt;</w:t>
+              <w:t>&lt;</w:t>
+            </w:r>
+            <w:proofErr w:type="gramStart"/>
+            <w:r>
+              <w:rPr>
+                <w:rFonts w:ascii="GDS Transport Website Light" w:hAnsi="GDS Transport Website Light"/>
+              </w:rPr>
+              <w:t>&lt;{</w:t>
+            </w:r>
+            <w:proofErr w:type="spellStart"/>
+            <w:proofErr w:type="gramEnd"/>
+            <w:r>
+              <w:rPr>
+                <w:rFonts w:ascii="GDS Transport Website Light" w:hAnsi="GDS Transport Website Light"/>
+              </w:rPr>
+              <w:t>dateFormat</w:t>
+            </w:r>
+            <w:proofErr w:type="spellEnd"/>
+            <w:r>
+              <w:rPr>
+                <w:rFonts w:ascii="GDS Transport Website Light" w:hAnsi="GDS Transport Website Light"/>
+              </w:rPr>
+              <w:t>($</w:t>
+            </w:r>
+            <w:proofErr w:type="spellStart"/>
+            <w:r>
+              <w:rPr>
+                <w:rFonts w:ascii="GDS Transport Website Light" w:hAnsi="GDS Transport Website Light"/>
+              </w:rPr>
+              <w:t>nowUTC</w:t>
+            </w:r>
+            <w:proofErr w:type="spellEnd"/>
+            <w:r>
+              <w:rPr>
+                <w:rFonts w:ascii="GDS Transport Website Light" w:hAnsi="GDS Transport Website Light"/>
+              </w:rPr>
+              <w:t xml:space="preserve"> ,‘d MMMM </w:t>
+            </w:r>
+            <w:proofErr w:type="spellStart"/>
+            <w:r>
+              <w:rPr>
+                <w:rFonts w:ascii="GDS Transport Website Light" w:hAnsi="GDS Transport Website Light"/>
+              </w:rPr>
+              <w:t>yyyy</w:t>
+            </w:r>
+            <w:proofErr w:type="spellEnd"/>
+            <w:r>
+              <w:rPr>
+                <w:rFonts w:ascii="GDS Transport Website Light" w:hAnsi="GDS Transport Website Light"/>
+              </w:rPr>
+              <w:t>’)}&gt;&gt;</w:t>
             </w:r>
           </w:p>
         </w:tc>
@@ -111,6 +161,7 @@
               </w:rPr>
               <w:t>&lt;&lt;</w:t>
             </w:r>
+            <w:proofErr w:type="spellStart"/>
             <w:r>
               <w:rPr>
                 <w:rFonts w:ascii="GDS Transport Website Light" w:hAnsi="GDS Transport Website Light"/>
@@ -129,61 +180,10 @@
                 <w:sz w:val="28"/>
                 <w:szCs w:val="28"/>
               </w:rPr>
-              <w:t>Name&gt;&gt;</w:t>
-            </w:r>
-          </w:p>
-        </w:tc>
-        <w:tc>
-          <w:tcPr>
-            <w:tcW w:w="2126" w:type="dxa"/>
-          </w:tcPr>
-          <w:p>
-            <w:pPr>
-              <w:jc w:val="center"/>
-              <w:rPr>
-                <w:rFonts w:ascii="GDS Transport Website Light" w:hAnsi="GDS Transport Website Light"/>
-                <w:sz w:val="28"/>
-                <w:szCs w:val="28"/>
-              </w:rPr>
-            </w:pPr>
-            <w:r>
-              <w:rPr>
-                <w:rFonts w:ascii="GDS Transport Website Light" w:hAnsi="GDS Transport Website Light"/>
-                <w:szCs w:val="22"/>
-              </w:rPr>
-              <w:t xml:space="preserve">Case number: </w:t>
-            </w:r>
-            <w:r>
-              <w:rPr>
-                <w:rFonts w:ascii="GDS Transport Website Light" w:hAnsi="GDS Transport Website Light"/>
-                <w:szCs w:val="22"/>
-              </w:rPr>
-              <w:t>&lt;&lt;c</w:t>
-            </w:r>
-            <w:r>
-              <w:rPr>
-                <w:rFonts w:ascii="GDS Transport Website Light" w:hAnsi="GDS Transport Website Light"/>
-                <w:szCs w:val="22"/>
-              </w:rPr>
-              <w:t>laim</w:t>
-            </w:r>
-            <w:r>
-              <w:rPr>
-                <w:rFonts w:ascii="GDS Transport Website Light" w:hAnsi="GDS Transport Website Light"/>
-                <w:szCs w:val="22"/>
-              </w:rPr>
-              <w:t>Number&gt;&gt;</w:t>
-            </w:r>
-          </w:p>
-        </w:tc>
-      </w:tr>
-      <w:tr>
-        <w:tc>
-          <w:tcPr>
-            <w:tcW w:w="2694" w:type="dxa"/>
-          </w:tcPr>
-          <w:p>
-            <w:pPr>
+              <w:t>Name</w:t>
+            </w:r>
+            <w:proofErr w:type="spellEnd"/>
+            <w:r>
               <w:rPr>
                 <w:rFonts w:ascii="GDS Transport Website Light" w:hAnsi="GDS Transport Website Light"/>
                 <w:b/>
@@ -191,16 +191,77 @@
                 <w:sz w:val="28"/>
                 <w:szCs w:val="28"/>
               </w:rPr>
-            </w:pPr>
-          </w:p>
-        </w:tc>
-        <w:tc>
-          <w:tcPr>
-            <w:tcW w:w="4252" w:type="dxa"/>
+              <w:t>&gt;&gt;</w:t>
+            </w:r>
+          </w:p>
+        </w:tc>
+        <w:tc>
+          <w:tcPr>
+            <w:tcW w:w="2126" w:type="dxa"/>
           </w:tcPr>
           <w:p>
             <w:pPr>
               <w:jc w:val="center"/>
+              <w:rPr>
+                <w:rFonts w:ascii="GDS Transport Website Light" w:hAnsi="GDS Transport Website Light"/>
+                <w:sz w:val="28"/>
+                <w:szCs w:val="28"/>
+              </w:rPr>
+            </w:pPr>
+            <w:r>
+              <w:rPr>
+                <w:rFonts w:ascii="GDS Transport Website Light" w:hAnsi="GDS Transport Website Light"/>
+                <w:szCs w:val="22"/>
+              </w:rPr>
+              <w:t xml:space="preserve">Case number: </w:t>
+            </w:r>
+            <w:r>
+              <w:rPr>
+                <w:rFonts w:ascii="GDS Transport Website Light" w:hAnsi="GDS Transport Website Light"/>
+                <w:szCs w:val="22"/>
+              </w:rPr>
+              <w:t>&lt;&lt;</w:t>
+            </w:r>
+            <w:proofErr w:type="spellStart"/>
+            <w:r>
+              <w:rPr>
+                <w:rFonts w:ascii="GDS Transport Website Light" w:hAnsi="GDS Transport Website Light"/>
+                <w:szCs w:val="22"/>
+              </w:rPr>
+              <w:t>c</w:t>
+            </w:r>
+            <w:r>
+              <w:rPr>
+                <w:rFonts w:ascii="GDS Transport Website Light" w:hAnsi="GDS Transport Website Light"/>
+                <w:szCs w:val="22"/>
+              </w:rPr>
+              <w:t>laim</w:t>
+            </w:r>
+            <w:r>
+              <w:rPr>
+                <w:rFonts w:ascii="GDS Transport Website Light" w:hAnsi="GDS Transport Website Light"/>
+                <w:szCs w:val="22"/>
+              </w:rPr>
+              <w:t>Number</w:t>
+            </w:r>
+            <w:proofErr w:type="spellEnd"/>
+            <w:r>
+              <w:rPr>
+                <w:rFonts w:ascii="GDS Transport Website Light" w:hAnsi="GDS Transport Website Light"/>
+                <w:szCs w:val="22"/>
+              </w:rPr>
+              <w:t>&gt;&gt;</w:t>
+            </w:r>
+          </w:p>
+        </w:tc>
+      </w:tr>
+      <w:tr>
+        <w:tc>
+          <w:tcPr>
+            <w:tcW w:w="2694" w:type="dxa"/>
+          </w:tcPr>
+          <w:p>
+            <w:pPr>
               <w:rPr>
                 <w:rFonts w:ascii="GDS Transport Website Light" w:hAnsi="GDS Transport Website Light"/>
                 <w:b/>
@@ -213,18 +274,35 @@
         </w:tc>
         <w:tc>
           <w:tcPr>
-            <w:tcW w:w="2126" w:type="dxa"/>
-          </w:tcPr>
-          <w:p>
-            <w:pPr>
-              <w:rPr>
-                <w:rFonts w:ascii="GDS Transport Website Light" w:hAnsi="GDS Transport Website Light"/>
+            <w:tcW w:w="4252" w:type="dxa"/>
+          </w:tcPr>
+          <w:p>
+            <w:pPr>
+              <w:jc w:val="center"/>
+              <w:rPr>
+                <w:rFonts w:ascii="GDS Transport Website Light" w:hAnsi="GDS Transport Website Light"/>
+                <w:b/>
+                <w:bCs/>
                 <w:sz w:val="28"/>
                 <w:szCs w:val="28"/>
               </w:rPr>
             </w:pPr>
           </w:p>
         </w:tc>
+        <w:tc>
+          <w:tcPr>
+            <w:tcW w:w="2126" w:type="dxa"/>
+          </w:tcPr>
+          <w:p>
+            <w:pPr>
+              <w:rPr>
+                <w:rFonts w:ascii="GDS Transport Website Light" w:hAnsi="GDS Transport Website Light"/>
+                <w:sz w:val="28"/>
+                <w:szCs w:val="28"/>
+              </w:rPr>
+            </w:pPr>
+          </w:p>
+        </w:tc>
       </w:tr>
       <w:tr>
         <w:tc>
@@ -269,10 +347,10 @@
                 <w:noProof/>
               </w:rPr>
               <w:drawing>
-                <wp:inline distT="0" distB="0" distL="0" distR="0" wp14:anchorId="24AFE648" wp14:editId="0B222902">
-                  <wp:extent cx="685800" cy="685800"/>
+                <wp:inline distT="0" distB="0" distL="0" distR="0" wp14:anchorId="24AFE648" wp14:editId="2B24BCC2">
+                  <wp:extent cx="1016338" cy="923578"/>
                   <wp:effectExtent l="0" t="0" r="0" b="0"/>
-                  <wp:docPr id="1" name="Picture 1" descr="A picture containing text, emblem, symbol, logo&#10;&#10;Description automatically generated"/>
+                  <wp:docPr id="1" name="Picture 1"/>
                   <wp:cNvGraphicFramePr>
                     <a:graphicFrameLocks xmlns:a="http://schemas.openxmlformats.org/drawingml/2006/main" noChangeAspect="1"/>
                   </wp:cNvGraphicFramePr>
@@ -280,7 +358,7 @@
                     <a:graphicData uri="http://schemas.openxmlformats.org/drawingml/2006/picture">
                       <pic:pic xmlns:pic="http://schemas.openxmlformats.org/drawingml/2006/picture">
                         <pic:nvPicPr>
-                          <pic:cNvPr id="2" name="Picture 2" descr="A picture containing text, emblem, symbol, logo&#10;&#10;Description automatically generated"/>
+                          <pic:cNvPr id="1" name="Picture 1"/>
                           <pic:cNvPicPr/>
                         </pic:nvPicPr>
                         <pic:blipFill>
@@ -298,7 +376,7 @@
                         <pic:spPr>
                           <a:xfrm>
                             <a:off x="0" y="0"/>
-                            <a:ext cx="690968" cy="690968"/>
+                            <a:ext cx="1047924" cy="952281"/>
                           </a:xfrm>
                           <a:prstGeom prst="rect">
                             <a:avLst/>
@@ -435,14 +513,39 @@
                 <w:rFonts w:ascii="GDS Transport Website Light" w:hAnsi="GDS Transport Website Light"/>
                 <w:sz w:val="26"/>
               </w:rPr>
-              <w:t>&lt;&lt;cr_{</w:t>
-            </w:r>
-            <w:r>
-              <w:rPr>
-                <w:rFonts w:ascii="GDS Transport Website Light" w:hAnsi="GDS Transport Website Light"/>
-                <w:sz w:val="26"/>
-              </w:rPr>
-              <w:t>isMultiParty=</w:t>
+              <w:t>&lt;&lt;</w:t>
+            </w:r>
+            <w:proofErr w:type="spellStart"/>
+            <w:r>
+              <w:rPr>
+                <w:rFonts w:ascii="GDS Transport Website Light" w:hAnsi="GDS Transport Website Light"/>
+                <w:sz w:val="26"/>
+              </w:rPr>
+              <w:t>cr</w:t>
+            </w:r>
+            <w:proofErr w:type="spellEnd"/>
+            <w:r>
+              <w:rPr>
+                <w:rFonts w:ascii="GDS Transport Website Light" w:hAnsi="GDS Transport Website Light"/>
+                <w:sz w:val="26"/>
+              </w:rPr>
+              <w:t>_{</w:t>
+            </w:r>
+            <w:proofErr w:type="spellStart"/>
+            <w:r>
+              <w:rPr>
+                <w:rFonts w:ascii="GDS Transport Website Light" w:hAnsi="GDS Transport Website Light"/>
+                <w:sz w:val="26"/>
+              </w:rPr>
+              <w:t>isMultiParty</w:t>
+            </w:r>
+            <w:proofErr w:type="spellEnd"/>
+            <w:r>
+              <w:rPr>
+                <w:rFonts w:ascii="GDS Transport Website Light" w:hAnsi="GDS Transport Website Light"/>
+                <w:sz w:val="26"/>
+              </w:rPr>
+              <w:t>=</w:t>
             </w:r>
             <w:r>
               <w:rPr>
@@ -728,14 +831,39 @@
                 <w:rFonts w:ascii="GDS Transport Website Light" w:hAnsi="GDS Transport Website Light"/>
                 <w:sz w:val="26"/>
               </w:rPr>
-              <w:t>&lt;&lt;cr_{</w:t>
-            </w:r>
-            <w:r>
-              <w:rPr>
-                <w:rFonts w:ascii="GDS Transport Website Light" w:hAnsi="GDS Transport Website Light"/>
-                <w:sz w:val="26"/>
-              </w:rPr>
-              <w:t>isMultiParty=</w:t>
+              <w:t>&lt;&lt;</w:t>
+            </w:r>
+            <w:proofErr w:type="spellStart"/>
+            <w:r>
+              <w:rPr>
+                <w:rFonts w:ascii="GDS Transport Website Light" w:hAnsi="GDS Transport Website Light"/>
+                <w:sz w:val="26"/>
+              </w:rPr>
+              <w:t>cr</w:t>
+            </w:r>
+            <w:proofErr w:type="spellEnd"/>
+            <w:r>
+              <w:rPr>
+                <w:rFonts w:ascii="GDS Transport Website Light" w:hAnsi="GDS Transport Website Light"/>
+                <w:sz w:val="26"/>
+              </w:rPr>
+              <w:t>_{</w:t>
+            </w:r>
+            <w:proofErr w:type="spellStart"/>
+            <w:r>
+              <w:rPr>
+                <w:rFonts w:ascii="GDS Transport Website Light" w:hAnsi="GDS Transport Website Light"/>
+                <w:sz w:val="26"/>
+              </w:rPr>
+              <w:t>isMultiParty</w:t>
+            </w:r>
+            <w:proofErr w:type="spellEnd"/>
+            <w:r>
+              <w:rPr>
+                <w:rFonts w:ascii="GDS Transport Website Light" w:hAnsi="GDS Transport Website Light"/>
+                <w:sz w:val="26"/>
+              </w:rPr>
+              <w:t>=</w:t>
             </w:r>
             <w:r>
               <w:rPr>
@@ -842,8 +970,26 @@
                 <w:rFonts w:ascii="GDS Transport Website Light" w:hAnsi="GDS Transport Website Light"/>
                 <w:sz w:val="26"/>
               </w:rPr>
-              <w:t>&lt;&lt;cr_{ claimant</w:t>
-            </w:r>
+              <w:t>&lt;&lt;</w:t>
+            </w:r>
+            <w:proofErr w:type="spellStart"/>
+            <w:r>
+              <w:rPr>
+                <w:rFonts w:ascii="GDS Transport Website Light" w:hAnsi="GDS Transport Website Light"/>
+                <w:sz w:val="26"/>
+              </w:rPr>
+              <w:t>cr</w:t>
+            </w:r>
+            <w:proofErr w:type="spellEnd"/>
+            <w:proofErr w:type="gramStart"/>
+            <w:r>
+              <w:rPr>
+                <w:rFonts w:ascii="GDS Transport Website Light" w:hAnsi="GDS Transport Website Light"/>
+                <w:sz w:val="26"/>
+              </w:rPr>
+              <w:t>_{ claimant</w:t>
+            </w:r>
+            <w:proofErr w:type="gramEnd"/>
             <w:r>
               <w:rPr>
                 <w:rFonts w:ascii="GDS Transport Website Light" w:hAnsi="GDS Transport Website Light"/>
@@ -1133,7 +1279,32 @@
                 <w:rFonts w:ascii="GDS Transport Website Light" w:hAnsi="GDS Transport Website Light"/>
                 <w:sz w:val="26"/>
               </w:rPr>
-              <w:t>&lt;&lt;cr_{ defendant2Name</w:t>
+              <w:t>&lt;&lt;</w:t>
+            </w:r>
+            <w:proofErr w:type="spellStart"/>
+            <w:r>
+              <w:rPr>
+                <w:rFonts w:ascii="GDS Transport Website Light" w:hAnsi="GDS Transport Website Light"/>
+                <w:sz w:val="26"/>
+              </w:rPr>
+              <w:t>cr</w:t>
+            </w:r>
+            <w:proofErr w:type="spellEnd"/>
+            <w:proofErr w:type="gramStart"/>
+            <w:r>
+              <w:rPr>
+                <w:rFonts w:ascii="GDS Transport Website Light" w:hAnsi="GDS Transport Website Light"/>
+                <w:sz w:val="26"/>
+              </w:rPr>
+              <w:t>_{ defendant</w:t>
+            </w:r>
+            <w:proofErr w:type="gramEnd"/>
+            <w:r>
+              <w:rPr>
+                <w:rFonts w:ascii="GDS Transport Website Light" w:hAnsi="GDS Transport Website Light"/>
+                <w:sz w:val="26"/>
+              </w:rPr>
+              <w:t>2Name</w:t>
             </w:r>
             <w:r>
               <w:rPr>
@@ -1394,7 +1565,21 @@
         <w:rPr>
           <w:rFonts w:cstheme="minorHAnsi"/>
         </w:rPr>
-        <w:t>This order is made by &lt;&lt;judgeNameTitle&gt;&gt;</w:t>
+        <w:t>This order is made by &lt;&lt;</w:t>
+      </w:r>
+      <w:proofErr w:type="spellStart"/>
+      <w:r>
+        <w:rPr>
+          <w:rFonts w:cstheme="minorHAnsi"/>
+        </w:rPr>
+        <w:t>judgeNameTitle</w:t>
+      </w:r>
+      <w:proofErr w:type="spellEnd"/>
+      <w:r>
+        <w:rPr>
+          <w:rFonts w:cstheme="minorHAnsi"/>
+        </w:rPr>
+        <w:t>&gt;&gt;</w:t>
       </w:r>
       <w:r>
         <w:rPr>
@@ -1407,7 +1592,21 @@
         <w:rPr>
           <w:rFonts w:cstheme="minorHAnsi"/>
         </w:rPr>
-        <w:t>on &lt;&lt;submittedOn&gt;&gt;</w:t>
+        <w:t>on &lt;&lt;</w:t>
+      </w:r>
+      <w:proofErr w:type="spellStart"/>
+      <w:r>
+        <w:rPr>
+          <w:rFonts w:cstheme="minorHAnsi"/>
+        </w:rPr>
+        <w:t>submittedOn</w:t>
+      </w:r>
+      <w:proofErr w:type="spellEnd"/>
+      <w:r>
+        <w:rPr>
+          <w:rFonts w:cstheme="minorHAnsi"/>
+        </w:rPr>
+        <w:t>&gt;&gt;</w:t>
       </w:r>
       <w:r>
         <w:rPr>
@@ -1426,7 +1625,21 @@
         <w:rPr>
           <w:rFonts w:cstheme="minorHAnsi"/>
         </w:rPr>
-        <w:t>&lt;&lt;siteName&gt;&gt; - &lt;&lt;address&gt;&gt; - &lt;&lt;postcode&gt;&gt;</w:t>
+        <w:t>&lt;&lt;</w:t>
+      </w:r>
+      <w:proofErr w:type="spellStart"/>
+      <w:r>
+        <w:rPr>
+          <w:rFonts w:cstheme="minorHAnsi"/>
+        </w:rPr>
+        <w:t>siteName</w:t>
+      </w:r>
+      <w:proofErr w:type="spellEnd"/>
+      <w:r>
+        <w:rPr>
+          <w:rFonts w:cstheme="minorHAnsi"/>
+        </w:rPr>
+        <w:t>&gt;&gt; - &lt;&lt;address&gt;&gt; - &lt;&lt;postcode&gt;&gt;</w:t>
       </w:r>
       <w:r>
         <w:rPr>
@@ -1474,7 +1687,21 @@
         <w:rPr>
           <w:rFonts w:cstheme="minorHAnsi"/>
         </w:rPr>
-        <w:t>&lt;&lt;judgeRecital&gt;&gt;</w:t>
+        <w:t>&lt;&lt;</w:t>
+      </w:r>
+      <w:proofErr w:type="spellStart"/>
+      <w:r>
+        <w:rPr>
+          <w:rFonts w:cstheme="minorHAnsi"/>
+        </w:rPr>
+        <w:t>judgeRecital</w:t>
+      </w:r>
+      <w:proofErr w:type="spellEnd"/>
+      <w:r>
+        <w:rPr>
+          <w:rFonts w:cstheme="minorHAnsi"/>
+        </w:rPr>
+        <w:t>&gt;&gt;</w:t>
       </w:r>
     </w:p>
     <w:p>
@@ -1520,7 +1747,21 @@
         <w:rPr>
           <w:rFonts w:cstheme="minorHAnsi"/>
         </w:rPr>
-        <w:t>&lt;&lt;writtenOrder&gt;&gt;</w:t>
+        <w:t>&lt;&lt;</w:t>
+      </w:r>
+      <w:proofErr w:type="spellStart"/>
+      <w:r>
+        <w:rPr>
+          <w:rFonts w:cstheme="minorHAnsi"/>
+        </w:rPr>
+        <w:t>writtenOrder</w:t>
+      </w:r>
+      <w:proofErr w:type="spellEnd"/>
+      <w:r>
+        <w:rPr>
+          <w:rFonts w:cstheme="minorHAnsi"/>
+        </w:rPr>
+        <w:t>&gt;&gt;</w:t>
       </w:r>
     </w:p>
     <w:p>
@@ -1565,7 +1806,21 @@
         <w:rPr>
           <w:rFonts w:cstheme="minorHAnsi"/>
         </w:rPr>
-        <w:t xml:space="preserve"> upload any written responses or evidence by 4pm on &lt;&lt;uploadDeadlineDate&gt;&gt;.</w:t>
+        <w:t xml:space="preserve"> upload any written responses or evidence by 4pm on &lt;&lt;</w:t>
+      </w:r>
+      <w:proofErr w:type="spellStart"/>
+      <w:r>
+        <w:rPr>
+          <w:rFonts w:cstheme="minorHAnsi"/>
+        </w:rPr>
+        <w:t>uploadDeadlineDate</w:t>
+      </w:r>
+      <w:proofErr w:type="spellEnd"/>
+      <w:r>
+        <w:rPr>
+          <w:rFonts w:cstheme="minorHAnsi"/>
+        </w:rPr>
+        <w:t>&gt;&gt;.</w:t>
       </w:r>
     </w:p>
     <w:p>
@@ -1585,7 +1840,6 @@
         <w:rPr>
           <w:rFonts w:cstheme="minorHAnsi"/>
         </w:rPr>
-        <w:lastRenderedPageBreak/>
         <w:t xml:space="preserve">The </w:t>
       </w:r>
       <w:r>
@@ -1610,7 +1864,21 @@
         <w:rPr>
           <w:rFonts w:cstheme="minorHAnsi"/>
         </w:rPr>
-        <w:t xml:space="preserve"> upload any written responses or evidence in reply by 4pm on &lt;&lt;responseDeadlineDate&gt;&gt;.</w:t>
+        <w:t xml:space="preserve"> upload any written responses or evidence in reply by 4pm on &lt;&lt;</w:t>
+      </w:r>
+      <w:proofErr w:type="spellStart"/>
+      <w:r>
+        <w:rPr>
+          <w:rFonts w:cstheme="minorHAnsi"/>
+        </w:rPr>
+        <w:t>responseDeadlineDate</w:t>
+      </w:r>
+      <w:proofErr w:type="spellEnd"/>
+      <w:r>
+        <w:rPr>
+          <w:rFonts w:cstheme="minorHAnsi"/>
+        </w:rPr>
+        <w:t>&gt;&gt;.</w:t>
       </w:r>
     </w:p>
     <w:p>
@@ -1631,7 +1899,21 @@
         <w:rPr>
           <w:rFonts w:cstheme="minorHAnsi"/>
         </w:rPr>
-        <w:t>&lt;&lt;judicialByCourtsInitiativeForWrittenRep&gt;&gt;</w:t>
+        <w:t>&lt;&lt;</w:t>
+      </w:r>
+      <w:proofErr w:type="spellStart"/>
+      <w:r>
+        <w:rPr>
+          <w:rFonts w:cstheme="minorHAnsi"/>
+        </w:rPr>
+        <w:t>judicialByCourtsInitiativeForWrittenRep</w:t>
+      </w:r>
+      <w:proofErr w:type="spellEnd"/>
+      <w:r>
+        <w:rPr>
+          <w:rFonts w:cstheme="minorHAnsi"/>
+        </w:rPr>
+        <w:t>&gt;&gt;</w:t>
       </w:r>
     </w:p>
     <w:p/>
@@ -1651,7 +1933,7 @@
 </file>
 
 <file path=word/endnotes.xml><?xml version="1.0" encoding="utf-8"?>
-<w:endnotes xmlns:wpc="http://schemas.microsoft.com/office/word/2010/wordprocessingCanvas" xmlns:cx="http://schemas.microsoft.com/office/drawing/2014/chartex" xmlns:cx1="http://schemas.microsoft.com/office/drawing/2015/9/8/chartex" xmlns:cx2="http://schemas.microsoft.com/office/drawing/2015/10/21/chartex" xmlns:cx3="http://schemas.microsoft.com/office/drawing/2016/5/9/chartex" xmlns:cx4="http://schemas.microsoft.com/office/drawing/2016/5/10/chartex" xmlns:cx5="http://schemas.microsoft.com/office/drawing/2016/5/11/chartex" xmlns:cx6="http://schemas.microsoft.com/office/drawing/2016/5/12/chartex" xmlns:cx7="http://schemas.microsoft.com/office/drawing/2016/5/13/chartex" xmlns:cx8="http://schemas.microsoft.com/office/drawing/2016/5/14/chartex" xmlns:mc="http://schemas.openxmlformats.org/markup-compatibility/2006" xmlns:aink="http://schemas.microsoft.com/office/drawing/2016/ink" xmlns:am3d="http://schemas.microsoft.com/office/drawing/2017/model3d" xmlns:o="urn:schemas-microsoft-com:office:office" xmlns:oel="http://schemas.microsoft.com/office/2019/extlst" xmlns:r="http://schemas.openxmlformats.org/officeDocument/2006/relationships" xmlns:m="http://schemas.openxmlformats.org/officeDocument/2006/math" xmlns:v="urn:schemas-microsoft-com:vml" xmlns:wp14="http://schemas.microsoft.com/office/word/2010/wordprocessingDrawing" xmlns:wp="http://schemas.openxmlformats.org/drawingml/2006/wordprocessingDrawing" xmlns:w10="urn:schemas-microsoft-com:office:word" xmlns:w="http://schemas.openxmlformats.org/wordprocessingml/2006/main" xmlns:w14="http://schemas.microsoft.com/office/word/2010/wordml" xmlns:w15="http://schemas.microsoft.com/office/word/2012/wordml" xmlns:w16cex="http://schemas.microsoft.com/office/word/2018/wordml/cex" xmlns:w16cid="http://schemas.microsoft.com/office/word/2016/wordml/cid" xmlns:w16="http://schemas.microsoft.com/office/word/2018/wordml" xmlns:w16sdtdh="http://schemas.microsoft.com/office/word/2020/wordml/sdtdatahash" xmlns:w16se="http://schemas.microsoft.com/office/word/2015/wordml/symex" xmlns:wpg="http://schemas.microsoft.com/office/word/2010/wordprocessingGroup" xmlns:wpi="http://schemas.microsoft.com/office/word/2010/wordprocessingInk" xmlns:wne="http://schemas.microsoft.com/office/word/2006/wordml" xmlns:wps="http://schemas.microsoft.com/office/word/2010/wordprocessingShape" mc:Ignorable="w14 w15 w16se w16cid w16 w16cex w16sdtdh wp14">
+<w:endnotes xmlns:wpc="http://schemas.microsoft.com/office/word/2010/wordprocessingCanvas" xmlns:cx="http://schemas.microsoft.com/office/drawing/2014/chartex" xmlns:cx1="http://schemas.microsoft.com/office/drawing/2015/9/8/chartex" xmlns:cx2="http://schemas.microsoft.com/office/drawing/2015/10/21/chartex" xmlns:cx3="http://schemas.microsoft.com/office/drawing/2016/5/9/chartex" xmlns:cx4="http://schemas.microsoft.com/office/drawing/2016/5/10/chartex" xmlns:cx5="http://schemas.microsoft.com/office/drawing/2016/5/11/chartex" xmlns:cx6="http://schemas.microsoft.com/office/drawing/2016/5/12/chartex" xmlns:cx7="http://schemas.microsoft.com/office/drawing/2016/5/13/chartex" xmlns:cx8="http://schemas.microsoft.com/office/drawing/2016/5/14/chartex" xmlns:mc="http://schemas.openxmlformats.org/markup-compatibility/2006" xmlns:aink="http://schemas.microsoft.com/office/drawing/2016/ink" xmlns:am3d="http://schemas.microsoft.com/office/drawing/2017/model3d" xmlns:o="urn:schemas-microsoft-com:office:office" xmlns:oel="http://schemas.microsoft.com/office/2019/extlst" xmlns:r="http://schemas.openxmlformats.org/officeDocument/2006/relationships" xmlns:m="http://schemas.openxmlformats.org/officeDocument/2006/math" xmlns:v="urn:schemas-microsoft-com:vml" xmlns:wp14="http://schemas.microsoft.com/office/word/2010/wordprocessingDrawing" xmlns:wp="http://schemas.openxmlformats.org/drawingml/2006/wordprocessingDrawing" xmlns:w10="urn:schemas-microsoft-com:office:word" xmlns:w="http://schemas.openxmlformats.org/wordprocessingml/2006/main" xmlns:w14="http://schemas.microsoft.com/office/word/2010/wordml" xmlns:w15="http://schemas.microsoft.com/office/word/2012/wordml" xmlns:w16cex="http://schemas.microsoft.com/office/word/2018/wordml/cex" xmlns:w16cid="http://schemas.microsoft.com/office/word/2016/wordml/cid" xmlns:w16="http://schemas.microsoft.com/office/word/2018/wordml" xmlns:w16du="http://schemas.microsoft.com/office/word/2023/wordml/word16du" xmlns:w16sdtdh="http://schemas.microsoft.com/office/word/2020/wordml/sdtdatahash" xmlns:w16se="http://schemas.microsoft.com/office/word/2015/wordml/symex" xmlns:wpg="http://schemas.microsoft.com/office/word/2010/wordprocessingGroup" xmlns:wpi="http://schemas.microsoft.com/office/word/2010/wordprocessingInk" xmlns:wne="http://schemas.microsoft.com/office/word/2006/wordml" xmlns:wps="http://schemas.microsoft.com/office/word/2010/wordprocessingShape" mc:Ignorable="w14 w15 w16se w16cid w16 w16cex w16sdtdh w16du wp14">
   <w:endnote w:type="separator" w:id="-1">
     <w:p>
       <w:r>
@@ -1670,7 +1952,7 @@
 </file>
 
 <file path=word/footer1.xml><?xml version="1.0" encoding="utf-8"?>
-<w:ftr xmlns:wpc="http://schemas.microsoft.com/office/word/2010/wordprocessingCanvas" xmlns:cx="http://schemas.microsoft.com/office/drawing/2014/chartex" xmlns:cx1="http://schemas.microsoft.com/office/drawing/2015/9/8/chartex" xmlns:cx2="http://schemas.microsoft.com/office/drawing/2015/10/21/chartex" xmlns:cx3="http://schemas.microsoft.com/office/drawing/2016/5/9/chartex" xmlns:cx4="http://schemas.microsoft.com/office/drawing/2016/5/10/chartex" xmlns:cx5="http://schemas.microsoft.com/office/drawing/2016/5/11/chartex" xmlns:cx6="http://schemas.microsoft.com/office/drawing/2016/5/12/chartex" xmlns:cx7="http://schemas.microsoft.com/office/drawing/2016/5/13/chartex" xmlns:cx8="http://schemas.microsoft.com/office/drawing/2016/5/14/chartex" xmlns:mc="http://schemas.openxmlformats.org/markup-compatibility/2006" xmlns:aink="http://schemas.microsoft.com/office/drawing/2016/ink" xmlns:am3d="http://schemas.microsoft.com/office/drawing/2017/model3d" xmlns:o="urn:schemas-microsoft-com:office:office" xmlns:oel="http://schemas.microsoft.com/office/2019/extlst" xmlns:r="http://schemas.openxmlformats.org/officeDocument/2006/relationships" xmlns:m="http://schemas.openxmlformats.org/officeDocument/2006/math" xmlns:v="urn:schemas-microsoft-com:vml" xmlns:wp14="http://schemas.microsoft.com/office/word/2010/wordprocessingDrawing" xmlns:wp="http://schemas.openxmlformats.org/drawingml/2006/wordprocessingDrawing" xmlns:w10="urn:schemas-microsoft-com:office:word" xmlns:w="http://schemas.openxmlformats.org/wordprocessingml/2006/main" xmlns:w14="http://schemas.microsoft.com/office/word/2010/wordml" xmlns:w15="http://schemas.microsoft.com/office/word/2012/wordml" xmlns:w16cex="http://schemas.microsoft.com/office/word/2018/wordml/cex" xmlns:w16cid="http://schemas.microsoft.com/office/word/2016/wordml/cid" xmlns:w16="http://schemas.microsoft.com/office/word/2018/wordml" xmlns:w16sdtdh="http://schemas.microsoft.com/office/word/2020/wordml/sdtdatahash" xmlns:w16se="http://schemas.microsoft.com/office/word/2015/wordml/symex" xmlns:wpg="http://schemas.microsoft.com/office/word/2010/wordprocessingGroup" xmlns:wpi="http://schemas.microsoft.com/office/word/2010/wordprocessingInk" xmlns:wne="http://schemas.microsoft.com/office/word/2006/wordml" xmlns:wps="http://schemas.microsoft.com/office/word/2010/wordprocessingShape" mc:Ignorable="w14 w15 w16se w16cid w16 w16cex w16sdtdh wp14">
+<w:ftr xmlns:wpc="http://schemas.microsoft.com/office/word/2010/wordprocessingCanvas" xmlns:cx="http://schemas.microsoft.com/office/drawing/2014/chartex" xmlns:cx1="http://schemas.microsoft.com/office/drawing/2015/9/8/chartex" xmlns:cx2="http://schemas.microsoft.com/office/drawing/2015/10/21/chartex" xmlns:cx3="http://schemas.microsoft.com/office/drawing/2016/5/9/chartex" xmlns:cx4="http://schemas.microsoft.com/office/drawing/2016/5/10/chartex" xmlns:cx5="http://schemas.microsoft.com/office/drawing/2016/5/11/chartex" xmlns:cx6="http://schemas.microsoft.com/office/drawing/2016/5/12/chartex" xmlns:cx7="http://schemas.microsoft.com/office/drawing/2016/5/13/chartex" xmlns:cx8="http://schemas.microsoft.com/office/drawing/2016/5/14/chartex" xmlns:mc="http://schemas.openxmlformats.org/markup-compatibility/2006" xmlns:aink="http://schemas.microsoft.com/office/drawing/2016/ink" xmlns:am3d="http://schemas.microsoft.com/office/drawing/2017/model3d" xmlns:o="urn:schemas-microsoft-com:office:office" xmlns:oel="http://schemas.microsoft.com/office/2019/extlst" xmlns:r="http://schemas.openxmlformats.org/officeDocument/2006/relationships" xmlns:m="http://schemas.openxmlformats.org/officeDocument/2006/math" xmlns:v="urn:schemas-microsoft-com:vml" xmlns:wp14="http://schemas.microsoft.com/office/word/2010/wordprocessingDrawing" xmlns:wp="http://schemas.openxmlformats.org/drawingml/2006/wordprocessingDrawing" xmlns:w10="urn:schemas-microsoft-com:office:word" xmlns:w="http://schemas.openxmlformats.org/wordprocessingml/2006/main" xmlns:w14="http://schemas.microsoft.com/office/word/2010/wordml" xmlns:w15="http://schemas.microsoft.com/office/word/2012/wordml" xmlns:w16cex="http://schemas.microsoft.com/office/word/2018/wordml/cex" xmlns:w16cid="http://schemas.microsoft.com/office/word/2016/wordml/cid" xmlns:w16="http://schemas.microsoft.com/office/word/2018/wordml" xmlns:w16du="http://schemas.microsoft.com/office/word/2023/wordml/word16du" xmlns:w16sdtdh="http://schemas.microsoft.com/office/word/2020/wordml/sdtdatahash" xmlns:w16se="http://schemas.microsoft.com/office/word/2015/wordml/symex" xmlns:wpg="http://schemas.microsoft.com/office/word/2010/wordprocessingGroup" xmlns:wpi="http://schemas.microsoft.com/office/word/2010/wordprocessingInk" xmlns:wne="http://schemas.microsoft.com/office/word/2006/wordml" xmlns:wps="http://schemas.microsoft.com/office/word/2010/wordprocessingShape" mc:Ignorable="w14 w15 w16se w16cid w16 w16cex w16sdtdh w16du wp14">
   <w:p>
     <w:pPr>
       <w:pStyle w:val="Footer"/>
@@ -1680,7 +1962,7 @@
 </file>
 
 <file path=word/footer2.xml><?xml version="1.0" encoding="utf-8"?>
-<w:ftr xmlns:wpc="http://schemas.microsoft.com/office/word/2010/wordprocessingCanvas" xmlns:cx="http://schemas.microsoft.com/office/drawing/2014/chartex" xmlns:cx1="http://schemas.microsoft.com/office/drawing/2015/9/8/chartex" xmlns:cx2="http://schemas.microsoft.com/office/drawing/2015/10/21/chartex" xmlns:cx3="http://schemas.microsoft.com/office/drawing/2016/5/9/chartex" xmlns:cx4="http://schemas.microsoft.com/office/drawing/2016/5/10/chartex" xmlns:cx5="http://schemas.microsoft.com/office/drawing/2016/5/11/chartex" xmlns:cx6="http://schemas.microsoft.com/office/drawing/2016/5/12/chartex" xmlns:cx7="http://schemas.microsoft.com/office/drawing/2016/5/13/chartex" xmlns:cx8="http://schemas.microsoft.com/office/drawing/2016/5/14/chartex" xmlns:mc="http://schemas.openxmlformats.org/markup-compatibility/2006" xmlns:aink="http://schemas.microsoft.com/office/drawing/2016/ink" xmlns:am3d="http://schemas.microsoft.com/office/drawing/2017/model3d" xmlns:o="urn:schemas-microsoft-com:office:office" xmlns:oel="http://schemas.microsoft.com/office/2019/extlst" xmlns:r="http://schemas.openxmlformats.org/officeDocument/2006/relationships" xmlns:m="http://schemas.openxmlformats.org/officeDocument/2006/math" xmlns:v="urn:schemas-microsoft-com:vml" xmlns:wp14="http://schemas.microsoft.com/office/word/2010/wordprocessingDrawing" xmlns:wp="http://schemas.openxmlformats.org/drawingml/2006/wordprocessingDrawing" xmlns:w10="urn:schemas-microsoft-com:office:word" xmlns:w="http://schemas.openxmlformats.org/wordprocessingml/2006/main" xmlns:w14="http://schemas.microsoft.com/office/word/2010/wordml" xmlns:w15="http://schemas.microsoft.com/office/word/2012/wordml" xmlns:w16cex="http://schemas.microsoft.com/office/word/2018/wordml/cex" xmlns:w16cid="http://schemas.microsoft.com/office/word/2016/wordml/cid" xmlns:w16="http://schemas.microsoft.com/office/word/2018/wordml" xmlns:w16sdtdh="http://schemas.microsoft.com/office/word/2020/wordml/sdtdatahash" xmlns:w16se="http://schemas.microsoft.com/office/word/2015/wordml/symex" xmlns:wpg="http://schemas.microsoft.com/office/word/2010/wordprocessingGroup" xmlns:wpi="http://schemas.microsoft.com/office/word/2010/wordprocessingInk" xmlns:wne="http://schemas.microsoft.com/office/word/2006/wordml" xmlns:wps="http://schemas.microsoft.com/office/word/2010/wordprocessingShape" mc:Ignorable="w14 w15 w16se w16cid w16 w16cex w16sdtdh wp14">
+<w:ftr xmlns:wpc="http://schemas.microsoft.com/office/word/2010/wordprocessingCanvas" xmlns:cx="http://schemas.microsoft.com/office/drawing/2014/chartex" xmlns:cx1="http://schemas.microsoft.com/office/drawing/2015/9/8/chartex" xmlns:cx2="http://schemas.microsoft.com/office/drawing/2015/10/21/chartex" xmlns:cx3="http://schemas.microsoft.com/office/drawing/2016/5/9/chartex" xmlns:cx4="http://schemas.microsoft.com/office/drawing/2016/5/10/chartex" xmlns:cx5="http://schemas.microsoft.com/office/drawing/2016/5/11/chartex" xmlns:cx6="http://schemas.microsoft.com/office/drawing/2016/5/12/chartex" xmlns:cx7="http://schemas.microsoft.com/office/drawing/2016/5/13/chartex" xmlns:cx8="http://schemas.microsoft.com/office/drawing/2016/5/14/chartex" xmlns:mc="http://schemas.openxmlformats.org/markup-compatibility/2006" xmlns:aink="http://schemas.microsoft.com/office/drawing/2016/ink" xmlns:am3d="http://schemas.microsoft.com/office/drawing/2017/model3d" xmlns:o="urn:schemas-microsoft-com:office:office" xmlns:oel="http://schemas.microsoft.com/office/2019/extlst" xmlns:r="http://schemas.openxmlformats.org/officeDocument/2006/relationships" xmlns:m="http://schemas.openxmlformats.org/officeDocument/2006/math" xmlns:v="urn:schemas-microsoft-com:vml" xmlns:wp14="http://schemas.microsoft.com/office/word/2010/wordprocessingDrawing" xmlns:wp="http://schemas.openxmlformats.org/drawingml/2006/wordprocessingDrawing" xmlns:w10="urn:schemas-microsoft-com:office:word" xmlns:w="http://schemas.openxmlformats.org/wordprocessingml/2006/main" xmlns:w14="http://schemas.microsoft.com/office/word/2010/wordml" xmlns:w15="http://schemas.microsoft.com/office/word/2012/wordml" xmlns:w16cex="http://schemas.microsoft.com/office/word/2018/wordml/cex" xmlns:w16cid="http://schemas.microsoft.com/office/word/2016/wordml/cid" xmlns:w16="http://schemas.microsoft.com/office/word/2018/wordml" xmlns:w16du="http://schemas.microsoft.com/office/word/2023/wordml/word16du" xmlns:w16sdtdh="http://schemas.microsoft.com/office/word/2020/wordml/sdtdatahash" xmlns:w16se="http://schemas.microsoft.com/office/word/2015/wordml/symex" xmlns:wpg="http://schemas.microsoft.com/office/word/2010/wordprocessingGroup" xmlns:wpi="http://schemas.microsoft.com/office/word/2010/wordprocessingInk" xmlns:wne="http://schemas.microsoft.com/office/word/2006/wordml" xmlns:wps="http://schemas.microsoft.com/office/word/2010/wordprocessingShape" mc:Ignorable="w14 w15 w16se w16cid w16 w16cex w16sdtdh w16du wp14">
   <w:p>
     <w:pPr>
       <w:pStyle w:val="Footer"/>
@@ -1690,7 +1972,7 @@
 </file>
 
 <file path=word/footer3.xml><?xml version="1.0" encoding="utf-8"?>
-<w:ftr xmlns:wpc="http://schemas.microsoft.com/office/word/2010/wordprocessingCanvas" xmlns:cx="http://schemas.microsoft.com/office/drawing/2014/chartex" xmlns:cx1="http://schemas.microsoft.com/office/drawing/2015/9/8/chartex" xmlns:cx2="http://schemas.microsoft.com/office/drawing/2015/10/21/chartex" xmlns:cx3="http://schemas.microsoft.com/office/drawing/2016/5/9/chartex" xmlns:cx4="http://schemas.microsoft.com/office/drawing/2016/5/10/chartex" xmlns:cx5="http://schemas.microsoft.com/office/drawing/2016/5/11/chartex" xmlns:cx6="http://schemas.microsoft.com/office/drawing/2016/5/12/chartex" xmlns:cx7="http://schemas.microsoft.com/office/drawing/2016/5/13/chartex" xmlns:cx8="http://schemas.microsoft.com/office/drawing/2016/5/14/chartex" xmlns:mc="http://schemas.openxmlformats.org/markup-compatibility/2006" xmlns:aink="http://schemas.microsoft.com/office/drawing/2016/ink" xmlns:am3d="http://schemas.microsoft.com/office/drawing/2017/model3d" xmlns:o="urn:schemas-microsoft-com:office:office" xmlns:oel="http://schemas.microsoft.com/office/2019/extlst" xmlns:r="http://schemas.openxmlformats.org/officeDocument/2006/relationships" xmlns:m="http://schemas.openxmlformats.org/officeDocument/2006/math" xmlns:v="urn:schemas-microsoft-com:vml" xmlns:wp14="http://schemas.microsoft.com/office/word/2010/wordprocessingDrawing" xmlns:wp="http://schemas.openxmlformats.org/drawingml/2006/wordprocessingDrawing" xmlns:w10="urn:schemas-microsoft-com:office:word" xmlns:w="http://schemas.openxmlformats.org/wordprocessingml/2006/main" xmlns:w14="http://schemas.microsoft.com/office/word/2010/wordml" xmlns:w15="http://schemas.microsoft.com/office/word/2012/wordml" xmlns:w16cex="http://schemas.microsoft.com/office/word/2018/wordml/cex" xmlns:w16cid="http://schemas.microsoft.com/office/word/2016/wordml/cid" xmlns:w16="http://schemas.microsoft.com/office/word/2018/wordml" xmlns:w16sdtdh="http://schemas.microsoft.com/office/word/2020/wordml/sdtdatahash" xmlns:w16se="http://schemas.microsoft.com/office/word/2015/wordml/symex" xmlns:wpg="http://schemas.microsoft.com/office/word/2010/wordprocessingGroup" xmlns:wpi="http://schemas.microsoft.com/office/word/2010/wordprocessingInk" xmlns:wne="http://schemas.microsoft.com/office/word/2006/wordml" xmlns:wps="http://schemas.microsoft.com/office/word/2010/wordprocessingShape" mc:Ignorable="w14 w15 w16se w16cid w16 w16cex w16sdtdh wp14">
+<w:ftr xmlns:wpc="http://schemas.microsoft.com/office/word/2010/wordprocessingCanvas" xmlns:cx="http://schemas.microsoft.com/office/drawing/2014/chartex" xmlns:cx1="http://schemas.microsoft.com/office/drawing/2015/9/8/chartex" xmlns:cx2="http://schemas.microsoft.com/office/drawing/2015/10/21/chartex" xmlns:cx3="http://schemas.microsoft.com/office/drawing/2016/5/9/chartex" xmlns:cx4="http://schemas.microsoft.com/office/drawing/2016/5/10/chartex" xmlns:cx5="http://schemas.microsoft.com/office/drawing/2016/5/11/chartex" xmlns:cx6="http://schemas.microsoft.com/office/drawing/2016/5/12/chartex" xmlns:cx7="http://schemas.microsoft.com/office/drawing/2016/5/13/chartex" xmlns:cx8="http://schemas.microsoft.com/office/drawing/2016/5/14/chartex" xmlns:mc="http://schemas.openxmlformats.org/markup-compatibility/2006" xmlns:aink="http://schemas.microsoft.com/office/drawing/2016/ink" xmlns:am3d="http://schemas.microsoft.com/office/drawing/2017/model3d" xmlns:o="urn:schemas-microsoft-com:office:office" xmlns:oel="http://schemas.microsoft.com/office/2019/extlst" xmlns:r="http://schemas.openxmlformats.org/officeDocument/2006/relationships" xmlns:m="http://schemas.openxmlformats.org/officeDocument/2006/math" xmlns:v="urn:schemas-microsoft-com:vml" xmlns:wp14="http://schemas.microsoft.com/office/word/2010/wordprocessingDrawing" xmlns:wp="http://schemas.openxmlformats.org/drawingml/2006/wordprocessingDrawing" xmlns:w10="urn:schemas-microsoft-com:office:word" xmlns:w="http://schemas.openxmlformats.org/wordprocessingml/2006/main" xmlns:w14="http://schemas.microsoft.com/office/word/2010/wordml" xmlns:w15="http://schemas.microsoft.com/office/word/2012/wordml" xmlns:w16cex="http://schemas.microsoft.com/office/word/2018/wordml/cex" xmlns:w16cid="http://schemas.microsoft.com/office/word/2016/wordml/cid" xmlns:w16="http://schemas.microsoft.com/office/word/2018/wordml" xmlns:w16du="http://schemas.microsoft.com/office/word/2023/wordml/word16du" xmlns:w16sdtdh="http://schemas.microsoft.com/office/word/2020/wordml/sdtdatahash" xmlns:w16se="http://schemas.microsoft.com/office/word/2015/wordml/symex" xmlns:wpg="http://schemas.microsoft.com/office/word/2010/wordprocessingGroup" xmlns:wpi="http://schemas.microsoft.com/office/word/2010/wordprocessingInk" xmlns:wne="http://schemas.microsoft.com/office/word/2006/wordml" xmlns:wps="http://schemas.microsoft.com/office/word/2010/wordprocessingShape" mc:Ignorable="w14 w15 w16se w16cid w16 w16cex w16sdtdh w16du wp14">
   <w:p>
     <w:pPr>
       <w:pStyle w:val="Footer"/>
@@ -1700,7 +1982,7 @@
 </file>
 
 <file path=word/footnotes.xml><?xml version="1.0" encoding="utf-8"?>
-<w:footnotes xmlns:wpc="http://schemas.microsoft.com/office/word/2010/wordprocessingCanvas" xmlns:cx="http://schemas.microsoft.com/office/drawing/2014/chartex" xmlns:cx1="http://schemas.microsoft.com/office/drawing/2015/9/8/chartex" xmlns:cx2="http://schemas.microsoft.com/office/drawing/2015/10/21/chartex" xmlns:cx3="http://schemas.microsoft.com/office/drawing/2016/5/9/chartex" xmlns:cx4="http://schemas.microsoft.com/office/drawing/2016/5/10/chartex" xmlns:cx5="http://schemas.microsoft.com/office/drawing/2016/5/11/chartex" xmlns:cx6="http://schemas.microsoft.com/office/drawing/2016/5/12/chartex" xmlns:cx7="http://schemas.microsoft.com/office/drawing/2016/5/13/chartex" xmlns:cx8="http://schemas.microsoft.com/office/drawing/2016/5/14/chartex" xmlns:mc="http://schemas.openxmlformats.org/markup-compatibility/2006" xmlns:aink="http://schemas.microsoft.com/office/drawing/2016/ink" xmlns:am3d="http://schemas.microsoft.com/office/drawing/2017/model3d" xmlns:o="urn:schemas-microsoft-com:office:office" xmlns:oel="http://schemas.microsoft.com/office/2019/extlst" xmlns:r="http://schemas.openxmlformats.org/officeDocument/2006/relationships" xmlns:m="http://schemas.openxmlformats.org/officeDocument/2006/math" xmlns:v="urn:schemas-microsoft-com:vml" xmlns:wp14="http://schemas.microsoft.com/office/word/2010/wordprocessingDrawing" xmlns:wp="http://schemas.openxmlformats.org/drawingml/2006/wordprocessingDrawing" xmlns:w10="urn:schemas-microsoft-com:office:word" xmlns:w="http://schemas.openxmlformats.org/wordprocessingml/2006/main" xmlns:w14="http://schemas.microsoft.com/office/word/2010/wordml" xmlns:w15="http://schemas.microsoft.com/office/word/2012/wordml" xmlns:w16cex="http://schemas.microsoft.com/office/word/2018/wordml/cex" xmlns:w16cid="http://schemas.microsoft.com/office/word/2016/wordml/cid" xmlns:w16="http://schemas.microsoft.com/office/word/2018/wordml" xmlns:w16sdtdh="http://schemas.microsoft.com/office/word/2020/wordml/sdtdatahash" xmlns:w16se="http://schemas.microsoft.com/office/word/2015/wordml/symex" xmlns:wpg="http://schemas.microsoft.com/office/word/2010/wordprocessingGroup" xmlns:wpi="http://schemas.microsoft.com/office/word/2010/wordprocessingInk" xmlns:wne="http://schemas.microsoft.com/office/word/2006/wordml" xmlns:wps="http://schemas.microsoft.com/office/word/2010/wordprocessingShape" mc:Ignorable="w14 w15 w16se w16cid w16 w16cex w16sdtdh wp14">
+<w:footnotes xmlns:wpc="http://schemas.microsoft.com/office/word/2010/wordprocessingCanvas" xmlns:cx="http://schemas.microsoft.com/office/drawing/2014/chartex" xmlns:cx1="http://schemas.microsoft.com/office/drawing/2015/9/8/chartex" xmlns:cx2="http://schemas.microsoft.com/office/drawing/2015/10/21/chartex" xmlns:cx3="http://schemas.microsoft.com/office/drawing/2016/5/9/chartex" xmlns:cx4="http://schemas.microsoft.com/office/drawing/2016/5/10/chartex" xmlns:cx5="http://schemas.microsoft.com/office/drawing/2016/5/11/chartex" xmlns:cx6="http://schemas.microsoft.com/office/drawing/2016/5/12/chartex" xmlns:cx7="http://schemas.microsoft.com/office/drawing/2016/5/13/chartex" xmlns:cx8="http://schemas.microsoft.com/office/drawing/2016/5/14/chartex" xmlns:mc="http://schemas.openxmlformats.org/markup-compatibility/2006" xmlns:aink="http://schemas.microsoft.com/office/drawing/2016/ink" xmlns:am3d="http://schemas.microsoft.com/office/drawing/2017/model3d" xmlns:o="urn:schemas-microsoft-com:office:office" xmlns:oel="http://schemas.microsoft.com/office/2019/extlst" xmlns:r="http://schemas.openxmlformats.org/officeDocument/2006/relationships" xmlns:m="http://schemas.openxmlformats.org/officeDocument/2006/math" xmlns:v="urn:schemas-microsoft-com:vml" xmlns:wp14="http://schemas.microsoft.com/office/word/2010/wordprocessingDrawing" xmlns:wp="http://schemas.openxmlformats.org/drawingml/2006/wordprocessingDrawing" xmlns:w10="urn:schemas-microsoft-com:office:word" xmlns:w="http://schemas.openxmlformats.org/wordprocessingml/2006/main" xmlns:w14="http://schemas.microsoft.com/office/word/2010/wordml" xmlns:w15="http://schemas.microsoft.com/office/word/2012/wordml" xmlns:w16cex="http://schemas.microsoft.com/office/word/2018/wordml/cex" xmlns:w16cid="http://schemas.microsoft.com/office/word/2016/wordml/cid" xmlns:w16="http://schemas.microsoft.com/office/word/2018/wordml" xmlns:w16du="http://schemas.microsoft.com/office/word/2023/wordml/word16du" xmlns:w16sdtdh="http://schemas.microsoft.com/office/word/2020/wordml/sdtdatahash" xmlns:w16se="http://schemas.microsoft.com/office/word/2015/wordml/symex" xmlns:wpg="http://schemas.microsoft.com/office/word/2010/wordprocessingGroup" xmlns:wpi="http://schemas.microsoft.com/office/word/2010/wordprocessingInk" xmlns:wne="http://schemas.microsoft.com/office/word/2006/wordml" xmlns:wps="http://schemas.microsoft.com/office/word/2010/wordprocessingShape" mc:Ignorable="w14 w15 w16se w16cid w16 w16cex w16sdtdh w16du wp14">
   <w:footnote w:type="separator" w:id="-1">
     <w:p>
       <w:r>
@@ -1719,7 +2001,7 @@
 </file>
 
 <file path=word/styles.xml><?xml version="1.0" encoding="utf-8"?>
-<w:styles xmlns:mc="http://schemas.openxmlformats.org/markup-compatibility/2006" xmlns:r="http://schemas.openxmlformats.org/officeDocument/2006/relationships" xmlns:w="http://schemas.openxmlformats.org/wordprocessingml/2006/main" xmlns:w14="http://schemas.microsoft.com/office/word/2010/wordml" xmlns:w15="http://schemas.microsoft.com/office/word/2012/wordml" xmlns:w16cex="http://schemas.microsoft.com/office/word/2018/wordml/cex" xmlns:w16cid="http://schemas.microsoft.com/office/word/2016/wordml/cid" xmlns:w16="http://schemas.microsoft.com/office/word/2018/wordml" xmlns:w16sdtdh="http://schemas.microsoft.com/office/word/2020/wordml/sdtdatahash" xmlns:w16se="http://schemas.microsoft.com/office/word/2015/wordml/symex" mc:Ignorable="w14 w15 w16se w16cid w16 w16cex w16sdtdh">
+<w:styles xmlns:mc="http://schemas.openxmlformats.org/markup-compatibility/2006" xmlns:r="http://schemas.openxmlformats.org/officeDocument/2006/relationships" xmlns:w="http://schemas.openxmlformats.org/wordprocessingml/2006/main" xmlns:w14="http://schemas.microsoft.com/office/word/2010/wordml" xmlns:w15="http://schemas.microsoft.com/office/word/2012/wordml" xmlns:w16cex="http://schemas.microsoft.com/office/word/2018/wordml/cex" xmlns:w16cid="http://schemas.microsoft.com/office/word/2016/wordml/cid" xmlns:w16="http://schemas.microsoft.com/office/word/2018/wordml" xmlns:w16du="http://schemas.microsoft.com/office/word/2023/wordml/word16du" xmlns:w16sdtdh="http://schemas.microsoft.com/office/word/2020/wordml/sdtdatahash" xmlns:w16se="http://schemas.microsoft.com/office/word/2015/wordml/symex" mc:Ignorable="w14 w15 w16se w16cid w16 w16cex w16sdtdh w16du">
   <w:docDefaults>
     <w:rPrDefault>
       <w:rPr>

</xml_diff>